<commit_message>
Actualizacao do relatorio do projecto
</commit_message>
<xml_diff>
--- a/MONOGRAFIA - Sistema de Gestão de TCC.docx
+++ b/MONOGRAFIA - Sistema de Gestão de TCC.docx
@@ -1,6 +1,6 @@
 
 <file path=word/document.xml><?xml version="1.0" encoding="utf-8"?>
-<w:document xmlns:wpc="http://schemas.microsoft.com/office/word/2010/wordprocessingCanvas" xmlns:cx="http://schemas.microsoft.com/office/drawing/2014/chartex" xmlns:cx1="http://schemas.microsoft.com/office/drawing/2015/9/8/chartex" xmlns:cx2="http://schemas.microsoft.com/office/drawing/2015/10/21/chartex" xmlns:cx3="http://schemas.microsoft.com/office/drawing/2016/5/9/chartex" xmlns:cx4="http://schemas.microsoft.com/office/drawing/2016/5/10/chartex" xmlns:cx5="http://schemas.microsoft.com/office/drawing/2016/5/11/chartex" xmlns:cx6="http://schemas.microsoft.com/office/drawing/2016/5/12/chartex" xmlns:cx7="http://schemas.microsoft.com/office/drawing/2016/5/13/chartex" xmlns:cx8="http://schemas.microsoft.com/office/drawing/2016/5/14/chartex" xmlns:mc="http://schemas.openxmlformats.org/markup-compatibility/2006" xmlns:aink="http://schemas.microsoft.com/office/drawing/2016/ink" xmlns:am3d="http://schemas.microsoft.com/office/drawing/2017/model3d" xmlns:o="urn:schemas-microsoft-com:office:office" xmlns:oel="http://schemas.microsoft.com/office/2019/extlst" xmlns:r="http://schemas.openxmlformats.org/officeDocument/2006/relationships" xmlns:m="http://schemas.openxmlformats.org/officeDocument/2006/math" xmlns:v="urn:schemas-microsoft-com:vml" xmlns:wp14="http://schemas.microsoft.com/office/word/2010/wordprocessingDrawing" xmlns:wp="http://schemas.openxmlformats.org/drawingml/2006/wordprocessingDrawing" xmlns:w10="urn:schemas-microsoft-com:office:word" xmlns:w="http://schemas.openxmlformats.org/wordprocessingml/2006/main" xmlns:w14="http://schemas.microsoft.com/office/word/2010/wordml" xmlns:w15="http://schemas.microsoft.com/office/word/2012/wordml" xmlns:w16cex="http://schemas.microsoft.com/office/word/2018/wordml/cex" xmlns:w16cid="http://schemas.microsoft.com/office/word/2016/wordml/cid" xmlns:w16="http://schemas.microsoft.com/office/word/2018/wordml" xmlns:w16sdtdh="http://schemas.microsoft.com/office/word/2020/wordml/sdtdatahash" xmlns:w16se="http://schemas.microsoft.com/office/word/2015/wordml/symex" xmlns:wpg="http://schemas.microsoft.com/office/word/2010/wordprocessingGroup" xmlns:wpi="http://schemas.microsoft.com/office/word/2010/wordprocessingInk" xmlns:wne="http://schemas.microsoft.com/office/word/2006/wordml" xmlns:wps="http://schemas.microsoft.com/office/word/2010/wordprocessingShape" mc:Ignorable="w14 w15 w16se w16cid w16 w16cex w16sdtdh wp14">
+<w:document xmlns:wpc="http://schemas.microsoft.com/office/word/2010/wordprocessingCanvas" xmlns:cx="http://schemas.microsoft.com/office/drawing/2014/chartex" xmlns:cx1="http://schemas.microsoft.com/office/drawing/2015/9/8/chartex" xmlns:cx2="http://schemas.microsoft.com/office/drawing/2015/10/21/chartex" xmlns:cx3="http://schemas.microsoft.com/office/drawing/2016/5/9/chartex" xmlns:cx4="http://schemas.microsoft.com/office/drawing/2016/5/10/chartex" xmlns:cx5="http://schemas.microsoft.com/office/drawing/2016/5/11/chartex" xmlns:cx6="http://schemas.microsoft.com/office/drawing/2016/5/12/chartex" xmlns:cx7="http://schemas.microsoft.com/office/drawing/2016/5/13/chartex" xmlns:cx8="http://schemas.microsoft.com/office/drawing/2016/5/14/chartex" xmlns:mc="http://schemas.openxmlformats.org/markup-compatibility/2006" xmlns:aink="http://schemas.microsoft.com/office/drawing/2016/ink" xmlns:am3d="http://schemas.microsoft.com/office/drawing/2017/model3d" xmlns:o="urn:schemas-microsoft-com:office:office" xmlns:oel="http://schemas.microsoft.com/office/2019/extlst" xmlns:r="http://schemas.openxmlformats.org/officeDocument/2006/relationships" xmlns:m="http://schemas.openxmlformats.org/officeDocument/2006/math" xmlns:v="urn:schemas-microsoft-com:vml" xmlns:wp14="http://schemas.microsoft.com/office/word/2010/wordprocessingDrawing" xmlns:wp="http://schemas.openxmlformats.org/drawingml/2006/wordprocessingDrawing" xmlns:w10="urn:schemas-microsoft-com:office:word" xmlns:w="http://schemas.openxmlformats.org/wordprocessingml/2006/main" xmlns:w14="http://schemas.microsoft.com/office/word/2010/wordml" xmlns:w15="http://schemas.microsoft.com/office/word/2012/wordml" xmlns:w16cex="http://schemas.microsoft.com/office/word/2018/wordml/cex" xmlns:w16cid="http://schemas.microsoft.com/office/word/2016/wordml/cid" xmlns:w16="http://schemas.microsoft.com/office/word/2018/wordml" xmlns:w16du="http://schemas.microsoft.com/office/word/2023/wordml/word16du" xmlns:w16sdtdh="http://schemas.microsoft.com/office/word/2020/wordml/sdtdatahash" xmlns:w16se="http://schemas.microsoft.com/office/word/2015/wordml/symex" xmlns:wpg="http://schemas.microsoft.com/office/word/2010/wordprocessingGroup" xmlns:wpi="http://schemas.microsoft.com/office/word/2010/wordprocessingInk" xmlns:wne="http://schemas.microsoft.com/office/word/2006/wordml" xmlns:wps="http://schemas.microsoft.com/office/word/2010/wordprocessingShape" mc:Ignorable="w14 w15 w16se w16cid w16 w16cex w16sdtdh wp14">
   <w:body>
     <w:sdt>
       <w:sdtPr>
@@ -2491,9 +2491,6 @@
     <w:p>
       <w:pPr>
         <w:pStyle w:val="Ttulo1"/>
-        <w:rPr>
-          <w:rFonts w:hint="eastAsia"/>
-        </w:rPr>
       </w:pPr>
       <w:bookmarkStart w:id="0" w:name="_Toc131227788"/>
       <w:r>
@@ -2507,7 +2504,7 @@
         <w:spacing w:before="120" w:line="360" w:lineRule="auto"/>
         <w:jc w:val="both"/>
         <w:rPr>
-          <w:rFonts w:ascii="Times New Roman" w:hAnsi="Times New Roman" w:hint="eastAsia"/>
+          <w:rFonts w:ascii="Times New Roman" w:hAnsi="Times New Roman"/>
           <w:lang w:val="zh-CN"/>
         </w:rPr>
       </w:pPr>
@@ -2524,7 +2521,7 @@
         <w:spacing w:before="120" w:line="360" w:lineRule="auto"/>
         <w:jc w:val="both"/>
         <w:rPr>
-          <w:rFonts w:ascii="Times New Roman" w:hAnsi="Times New Roman" w:hint="eastAsia"/>
+          <w:rFonts w:ascii="Times New Roman" w:hAnsi="Times New Roman"/>
           <w:lang w:val="zh-CN"/>
         </w:rPr>
       </w:pPr>
@@ -2871,7 +2868,7 @@
         <w:spacing w:before="120" w:after="120" w:line="360" w:lineRule="auto"/>
         <w:jc w:val="both"/>
         <w:rPr>
-          <w:rFonts w:ascii="Times New Roman" w:hAnsi="Times New Roman" w:hint="eastAsia"/>
+          <w:rFonts w:ascii="Times New Roman" w:hAnsi="Times New Roman"/>
           <w:b/>
           <w:lang w:val="zh-CN"/>
         </w:rPr>
@@ -2913,7 +2910,7 @@
         <w:spacing w:before="120" w:after="120" w:line="360" w:lineRule="auto"/>
         <w:jc w:val="both"/>
         <w:rPr>
-          <w:rFonts w:ascii="Times New Roman" w:hAnsi="Times New Roman" w:hint="eastAsia"/>
+          <w:rFonts w:ascii="Times New Roman" w:hAnsi="Times New Roman"/>
           <w:lang w:val="zh-CN"/>
         </w:rPr>
       </w:pPr>
@@ -3039,7 +3036,7 @@
         <w:spacing w:before="120" w:line="360" w:lineRule="auto"/>
         <w:jc w:val="both"/>
         <w:rPr>
-          <w:rFonts w:ascii="Times New Roman" w:hAnsi="Times New Roman" w:hint="eastAsia"/>
+          <w:rFonts w:ascii="Times New Roman" w:hAnsi="Times New Roman"/>
           <w:lang w:val="zh-CN"/>
         </w:rPr>
       </w:pPr>
@@ -3082,7 +3079,6 @@
         <w:pStyle w:val="Ttulo2"/>
         <w:ind w:left="0"/>
         <w:rPr>
-          <w:rFonts w:hint="eastAsia"/>
           <w:lang w:val="zh-CN" w:eastAsia="zh-CN"/>
         </w:rPr>
       </w:pPr>
@@ -3110,7 +3106,7 @@
       <w:pPr>
         <w:spacing w:before="120" w:after="160" w:line="360" w:lineRule="auto"/>
         <w:rPr>
-          <w:rFonts w:ascii="Times New Roman" w:hAnsi="Times New Roman" w:hint="eastAsia"/>
+          <w:rFonts w:ascii="Times New Roman" w:hAnsi="Times New Roman"/>
           <w:lang w:val="zh-CN"/>
         </w:rPr>
       </w:pPr>
@@ -3241,7 +3237,7 @@
         <w:rPr>
           <w:rFonts w:ascii="Times New Roman" w:hAnsi="Times New Roman"/>
         </w:rPr>
-        <w:t>Realizar levantamentos de requesitos;</w:t>
+        <w:t>Estudar metodologias de desenvolvimento de software;</w:t>
       </w:r>
     </w:p>
     <w:p>
@@ -3261,7 +3257,7 @@
         <w:rPr>
           <w:rFonts w:ascii="Times New Roman" w:hAnsi="Times New Roman"/>
         </w:rPr>
-        <w:t>Elaborar a arquitetura de Software;</w:t>
+        <w:t>Realizar levantamentos de requesitos;</w:t>
       </w:r>
     </w:p>
     <w:p>
@@ -3281,7 +3277,111 @@
         <w:rPr>
           <w:rFonts w:ascii="Times New Roman" w:hAnsi="Times New Roman"/>
         </w:rPr>
-        <w:t>Estudar metodologias de desenvolvimento de software;</w:t>
+        <w:t>Elaborar os diagramas UML, com base os requesitos;</w:t>
+      </w:r>
+    </w:p>
+    <w:p>
+      <w:pPr>
+        <w:pStyle w:val="PargrafodaLista"/>
+        <w:numPr>
+          <w:ilvl w:val="0"/>
+          <w:numId w:val="1"/>
+        </w:numPr>
+        <w:spacing w:before="120" w:after="160" w:line="360" w:lineRule="auto"/>
+        <w:jc w:val="both"/>
+        <w:rPr>
+          <w:rFonts w:ascii="Times New Roman" w:hAnsi="Times New Roman"/>
+        </w:rPr>
+      </w:pPr>
+      <w:r>
+        <w:rPr>
+          <w:rFonts w:ascii="Times New Roman" w:hAnsi="Times New Roman"/>
+        </w:rPr>
+        <w:t>Desenhar as interfaces(Layout) para aplicação;</w:t>
+      </w:r>
+    </w:p>
+    <w:p>
+      <w:pPr>
+        <w:pStyle w:val="PargrafodaLista"/>
+        <w:numPr>
+          <w:ilvl w:val="0"/>
+          <w:numId w:val="1"/>
+        </w:numPr>
+        <w:spacing w:before="120" w:after="160" w:line="360" w:lineRule="auto"/>
+        <w:jc w:val="both"/>
+        <w:rPr>
+          <w:rFonts w:ascii="Times New Roman" w:hAnsi="Times New Roman"/>
+        </w:rPr>
+      </w:pPr>
+      <w:r>
+        <w:rPr>
+          <w:rFonts w:ascii="Times New Roman" w:hAnsi="Times New Roman"/>
+        </w:rPr>
+        <w:t>Elaborar a arquitetura de Software;</w:t>
+      </w:r>
+    </w:p>
+    <w:p>
+      <w:pPr>
+        <w:pStyle w:val="PargrafodaLista"/>
+        <w:numPr>
+          <w:ilvl w:val="0"/>
+          <w:numId w:val="1"/>
+        </w:numPr>
+        <w:spacing w:before="120" w:after="160" w:line="360" w:lineRule="auto"/>
+        <w:jc w:val="both"/>
+        <w:rPr>
+          <w:rFonts w:ascii="Times New Roman" w:hAnsi="Times New Roman"/>
+        </w:rPr>
+      </w:pPr>
+      <w:r>
+        <w:rPr>
+          <w:rFonts w:ascii="Times New Roman" w:hAnsi="Times New Roman"/>
+        </w:rPr>
+        <w:t>Codificar</w:t>
+      </w:r>
+      <w:r>
+        <w:rPr>
+          <w:rFonts w:ascii="Times New Roman" w:hAnsi="Times New Roman"/>
+        </w:rPr>
+        <w:t xml:space="preserve"> a </w:t>
+      </w:r>
+      <w:r>
+        <w:rPr>
+          <w:rFonts w:ascii="Times New Roman" w:hAnsi="Times New Roman"/>
+        </w:rPr>
+        <w:t>aplicação</w:t>
+      </w:r>
+      <w:r>
+        <w:rPr>
+          <w:rFonts w:ascii="Times New Roman" w:hAnsi="Times New Roman"/>
+        </w:rPr>
+        <w:t>;</w:t>
+      </w:r>
+    </w:p>
+    <w:p>
+      <w:pPr>
+        <w:pStyle w:val="PargrafodaLista"/>
+        <w:numPr>
+          <w:ilvl w:val="0"/>
+          <w:numId w:val="1"/>
+        </w:numPr>
+        <w:spacing w:before="120" w:after="160" w:line="360" w:lineRule="auto"/>
+        <w:jc w:val="both"/>
+        <w:rPr>
+          <w:rFonts w:ascii="Times New Roman" w:hAnsi="Times New Roman"/>
+        </w:rPr>
+      </w:pPr>
+      <w:r>
+        <w:rPr>
+          <w:rFonts w:ascii="Times New Roman" w:hAnsi="Times New Roman"/>
+        </w:rPr>
+        <w:t>Efectuar testes</w:t>
+      </w:r>
+      <w:r>
+        <w:rPr>
+          <w:rFonts w:ascii="Times New Roman" w:hAnsi="Times New Roman"/>
+        </w:rPr>
+        <w:t>;</w:t>
       </w:r>
     </w:p>
     <w:p>
@@ -3484,9 +3584,6 @@
       <w:pPr>
         <w:pStyle w:val="Ttulo2"/>
         <w:ind w:left="0"/>
-        <w:rPr>
-          <w:rFonts w:hint="eastAsia"/>
-        </w:rPr>
       </w:pPr>
       <w:bookmarkStart w:id="9" w:name="_Toc131227797"/>
       <w:r>
@@ -3514,7 +3611,7 @@
       <w:pPr>
         <w:spacing w:before="120" w:line="360" w:lineRule="auto"/>
         <w:rPr>
-          <w:rFonts w:ascii="Times New Roman" w:hAnsi="Times New Roman" w:hint="eastAsia"/>
+          <w:rFonts w:ascii="Times New Roman" w:hAnsi="Times New Roman"/>
           <w:lang w:val="zh-CN"/>
         </w:rPr>
       </w:pPr>
@@ -4873,7 +4970,6 @@
         <w:pStyle w:val="Ttulo2"/>
         <w:ind w:left="0"/>
         <w:rPr>
-          <w:rFonts w:hint="eastAsia"/>
           <w:lang w:val="zh-CN"/>
         </w:rPr>
       </w:pPr>
@@ -5026,7 +5122,7 @@
         <w:spacing w:line="360" w:lineRule="auto"/>
         <w:jc w:val="both"/>
         <w:rPr>
-          <w:rFonts w:ascii="Times New Roman" w:hAnsi="Times New Roman" w:hint="eastAsia"/>
+          <w:rFonts w:ascii="Times New Roman" w:hAnsi="Times New Roman"/>
           <w:lang w:val="zh-CN" w:eastAsia="zh-CN"/>
         </w:rPr>
       </w:pPr>
@@ -5082,7 +5178,7 @@
         <w:spacing w:line="360" w:lineRule="auto"/>
         <w:jc w:val="both"/>
         <w:rPr>
-          <w:rFonts w:ascii="Times New Roman" w:hAnsi="Times New Roman" w:hint="eastAsia"/>
+          <w:rFonts w:ascii="Times New Roman" w:hAnsi="Times New Roman"/>
           <w:lang w:val="zh-CN"/>
         </w:rPr>
       </w:pPr>
@@ -5116,7 +5212,7 @@
         <w:spacing w:line="360" w:lineRule="auto"/>
         <w:jc w:val="both"/>
         <w:rPr>
-          <w:rFonts w:ascii="Times New Roman" w:hAnsi="Times New Roman" w:hint="eastAsia"/>
+          <w:rFonts w:ascii="Times New Roman" w:hAnsi="Times New Roman"/>
           <w:lang w:val="zh-CN"/>
         </w:rPr>
       </w:pPr>
@@ -5190,7 +5286,6 @@
       <w:pPr>
         <w:pStyle w:val="Ttulo1"/>
         <w:rPr>
-          <w:rFonts w:hint="eastAsia"/>
           <w:lang w:val="pt-PT"/>
         </w:rPr>
       </w:pPr>
@@ -5330,7 +5425,7 @@
       <w:tblPr>
         <w:tblStyle w:val="ListaClara"/>
         <w:tblpPr w:leftFromText="141" w:rightFromText="141" w:vertAnchor="text" w:horzAnchor="margin" w:tblpXSpec="center" w:tblpY="230"/>
-        <w:tblW w:w="5096" w:type="pct"/>
+        <w:tblW w:w="4966" w:type="pct"/>
         <w:tblBorders>
           <w:insideH w:val="single" w:sz="8" w:space="0" w:color="000000" w:themeColor="text1"/>
           <w:insideV w:val="single" w:sz="8" w:space="0" w:color="000000" w:themeColor="text1"/>
@@ -5339,9 +5434,10 @@
         <w:tblLook w:val="04A0" w:firstRow="1" w:lastRow="0" w:firstColumn="1" w:lastColumn="0" w:noHBand="0" w:noVBand="1"/>
       </w:tblPr>
       <w:tblGrid>
-        <w:gridCol w:w="974"/>
-        <w:gridCol w:w="3083"/>
-        <w:gridCol w:w="5168"/>
+        <w:gridCol w:w="903"/>
+        <w:gridCol w:w="2077"/>
+        <w:gridCol w:w="4481"/>
+        <w:gridCol w:w="1528"/>
       </w:tblGrid>
       <w:tr>
         <w:trPr>
@@ -5351,7 +5447,7 @@
         <w:tc>
           <w:tcPr>
             <w:cnfStyle w:val="001000000000" w:firstRow="0" w:lastRow="0" w:firstColumn="1" w:lastColumn="0" w:oddVBand="0" w:evenVBand="0" w:oddHBand="0" w:evenHBand="0" w:firstRowFirstColumn="0" w:firstRowLastColumn="0" w:lastRowFirstColumn="0" w:lastRowLastColumn="0"/>
-            <w:tcW w:w="528" w:type="pct"/>
+            <w:tcW w:w="502" w:type="pct"/>
             <w:tcBorders>
               <w:bottom w:val="nil"/>
             </w:tcBorders>
@@ -5377,7 +5473,7 @@
         </w:tc>
         <w:tc>
           <w:tcPr>
-            <w:tcW w:w="1670" w:type="pct"/>
+            <w:tcW w:w="1155" w:type="pct"/>
             <w:tcBorders>
               <w:bottom w:val="nil"/>
             </w:tcBorders>
@@ -5404,7 +5500,7 @@
         </w:tc>
         <w:tc>
           <w:tcPr>
-            <w:tcW w:w="2800" w:type="pct"/>
+            <w:tcW w:w="2492" w:type="pct"/>
             <w:tcBorders>
               <w:bottom w:val="nil"/>
             </w:tcBorders>
@@ -5426,6 +5522,38 @@
                 <w:lang w:val="zh-CN"/>
               </w:rPr>
               <w:t>Descrição</w:t>
+            </w:r>
+          </w:p>
+        </w:tc>
+        <w:tc>
+          <w:tcPr>
+            <w:tcW w:w="850" w:type="pct"/>
+            <w:tcBorders>
+              <w:bottom w:val="nil"/>
+            </w:tcBorders>
+          </w:tcPr>
+          <w:p>
+            <w:pPr>
+              <w:jc w:val="center"/>
+              <w:cnfStyle w:val="100000000000" w:firstRow="1" w:lastRow="0" w:firstColumn="0" w:lastColumn="0" w:oddVBand="0" w:evenVBand="0" w:oddHBand="0" w:evenHBand="0" w:firstRowFirstColumn="0" w:firstRowLastColumn="0" w:lastRowFirstColumn="0" w:lastRowLastColumn="0"/>
+              <w:rPr>
+                <w:rFonts w:ascii="Times New Roman" w:hAnsi="Times New Roman" w:hint="eastAsia"/>
+                <w:lang w:val="zh-CN" w:eastAsia="zh-CN"/>
+              </w:rPr>
+            </w:pPr>
+            <w:r>
+              <w:rPr>
+                <w:rFonts w:ascii="Times New Roman" w:hAnsi="Times New Roman"/>
+                <w:lang w:val="en-US"/>
+              </w:rPr>
+              <w:t>Prior</w:t>
+            </w:r>
+            <w:r>
+              <w:rPr>
+                <w:rFonts w:ascii="Times New Roman" w:hAnsi="Times New Roman"/>
+                <w:lang w:val="en-US" w:eastAsia="zh-CN"/>
+              </w:rPr>
+              <w:t>idade</w:t>
             </w:r>
           </w:p>
         </w:tc>
@@ -5437,7 +5565,7 @@
         <w:tc>
           <w:tcPr>
             <w:cnfStyle w:val="001000000000" w:firstRow="0" w:lastRow="0" w:firstColumn="1" w:lastColumn="0" w:oddVBand="0" w:evenVBand="0" w:oddHBand="0" w:evenHBand="0" w:firstRowFirstColumn="0" w:firstRowLastColumn="0" w:lastRowFirstColumn="0" w:lastRowLastColumn="0"/>
-            <w:tcW w:w="528" w:type="pct"/>
+            <w:tcW w:w="502" w:type="pct"/>
             <w:tcBorders>
               <w:top w:val="nil"/>
             </w:tcBorders>
@@ -5461,7 +5589,7 @@
         </w:tc>
         <w:tc>
           <w:tcPr>
-            <w:tcW w:w="1670" w:type="pct"/>
+            <w:tcW w:w="1155" w:type="pct"/>
             <w:tcBorders>
               <w:top w:val="nil"/>
             </w:tcBorders>
@@ -5486,7 +5614,7 @@
         </w:tc>
         <w:tc>
           <w:tcPr>
-            <w:tcW w:w="2800" w:type="pct"/>
+            <w:tcW w:w="2492" w:type="pct"/>
             <w:tcBorders>
               <w:top w:val="nil"/>
             </w:tcBorders>
@@ -5536,6 +5664,35 @@
                 <w:lang w:val="zh-CN"/>
               </w:rPr>
               <w:t>estudante</w:t>
+            </w:r>
+          </w:p>
+        </w:tc>
+        <w:tc>
+          <w:tcPr>
+            <w:tcW w:w="850" w:type="pct"/>
+            <w:tcBorders>
+              <w:top w:val="nil"/>
+            </w:tcBorders>
+          </w:tcPr>
+          <w:p>
+            <w:pPr>
+              <w:jc w:val="both"/>
+              <w:cnfStyle w:val="000000000000" w:firstRow="0" w:lastRow="0" w:firstColumn="0" w:lastColumn="0" w:oddVBand="0" w:evenVBand="0" w:oddHBand="0" w:evenHBand="0" w:firstRowFirstColumn="0" w:firstRowLastColumn="0" w:lastRowFirstColumn="0" w:lastRowLastColumn="0"/>
+              <w:rPr>
+                <w:rFonts w:ascii="HelveticaNeue" w:eastAsia="Times New Roman" w:hAnsi="HelveticaNeue"/>
+                <w:color w:val="000000"/>
+                <w:sz w:val="20"/>
+                <w:szCs w:val="20"/>
+              </w:rPr>
+            </w:pPr>
+            <w:r>
+              <w:rPr>
+                <w:rFonts w:ascii="HelveticaNeue" w:eastAsia="Times New Roman" w:hAnsi="HelveticaNeue"/>
+                <w:color w:val="000000"/>
+                <w:sz w:val="20"/>
+                <w:szCs w:val="20"/>
+              </w:rPr>
+              <w:t>Importante</w:t>
             </w:r>
           </w:p>
         </w:tc>
@@ -5547,7 +5704,7 @@
         <w:tc>
           <w:tcPr>
             <w:cnfStyle w:val="001000000000" w:firstRow="0" w:lastRow="0" w:firstColumn="1" w:lastColumn="0" w:oddVBand="0" w:evenVBand="0" w:oddHBand="0" w:evenHBand="0" w:firstRowFirstColumn="0" w:firstRowLastColumn="0" w:lastRowFirstColumn="0" w:lastRowLastColumn="0"/>
-            <w:tcW w:w="528" w:type="pct"/>
+            <w:tcW w:w="502" w:type="pct"/>
           </w:tcPr>
           <w:p>
             <w:pPr>
@@ -5567,7 +5724,7 @@
         </w:tc>
         <w:tc>
           <w:tcPr>
-            <w:tcW w:w="1670" w:type="pct"/>
+            <w:tcW w:w="1155" w:type="pct"/>
           </w:tcPr>
           <w:p>
             <w:pPr>
@@ -5589,7 +5746,7 @@
         </w:tc>
         <w:tc>
           <w:tcPr>
-            <w:tcW w:w="2800" w:type="pct"/>
+            <w:tcW w:w="2492" w:type="pct"/>
           </w:tcPr>
           <w:p>
             <w:pPr>
@@ -5608,6 +5765,23 @@
               </w:rPr>
               <w:t>Função que permite o usuário adicionar informações adicionais ao seu perfil</w:t>
             </w:r>
+          </w:p>
+        </w:tc>
+        <w:tc>
+          <w:tcPr>
+            <w:tcW w:w="850" w:type="pct"/>
+          </w:tcPr>
+          <w:p>
+            <w:pPr>
+              <w:jc w:val="both"/>
+              <w:cnfStyle w:val="000000000000" w:firstRow="0" w:lastRow="0" w:firstColumn="0" w:lastColumn="0" w:oddVBand="0" w:evenVBand="0" w:oddHBand="0" w:evenHBand="0" w:firstRowFirstColumn="0" w:firstRowLastColumn="0" w:lastRowFirstColumn="0" w:lastRowLastColumn="0"/>
+              <w:rPr>
+                <w:rFonts w:ascii="HelveticaNeue" w:eastAsia="Times New Roman" w:hAnsi="HelveticaNeue"/>
+                <w:color w:val="000000"/>
+                <w:sz w:val="20"/>
+                <w:szCs w:val="20"/>
+              </w:rPr>
+            </w:pPr>
           </w:p>
         </w:tc>
       </w:tr>
@@ -5618,7 +5792,7 @@
         <w:tc>
           <w:tcPr>
             <w:cnfStyle w:val="001000000000" w:firstRow="0" w:lastRow="0" w:firstColumn="1" w:lastColumn="0" w:oddVBand="0" w:evenVBand="0" w:oddHBand="0" w:evenHBand="0" w:firstRowFirstColumn="0" w:firstRowLastColumn="0" w:lastRowFirstColumn="0" w:lastRowLastColumn="0"/>
-            <w:tcW w:w="528" w:type="pct"/>
+            <w:tcW w:w="502" w:type="pct"/>
           </w:tcPr>
           <w:p>
             <w:pPr>
@@ -5638,7 +5812,7 @@
         </w:tc>
         <w:tc>
           <w:tcPr>
-            <w:tcW w:w="1670" w:type="pct"/>
+            <w:tcW w:w="1155" w:type="pct"/>
           </w:tcPr>
           <w:p>
             <w:pPr>
@@ -5660,7 +5834,7 @@
         </w:tc>
         <w:tc>
           <w:tcPr>
-            <w:tcW w:w="2800" w:type="pct"/>
+            <w:tcW w:w="2492" w:type="pct"/>
           </w:tcPr>
           <w:p>
             <w:pPr>
@@ -5678,6 +5852,32 @@
                 <w:szCs w:val="20"/>
               </w:rPr>
               <w:t>Função que permite ao discente submeter, antes do desenvolvimento, uma proposta de trabalho que estará disponível para a visualização docente. A proposta de trabalho é composta de título, descrição, preferência de trabalho (monografia) e indicação do nome de possíveis orientadores. Após a submissão de uma proposta de trabalho, o status dele é definido como “Proposta submetida”.</w:t>
+            </w:r>
+          </w:p>
+        </w:tc>
+        <w:tc>
+          <w:tcPr>
+            <w:tcW w:w="850" w:type="pct"/>
+          </w:tcPr>
+          <w:p>
+            <w:pPr>
+              <w:jc w:val="both"/>
+              <w:cnfStyle w:val="000000000000" w:firstRow="0" w:lastRow="0" w:firstColumn="0" w:lastColumn="0" w:oddVBand="0" w:evenVBand="0" w:oddHBand="0" w:evenHBand="0" w:firstRowFirstColumn="0" w:firstRowLastColumn="0" w:lastRowFirstColumn="0" w:lastRowLastColumn="0"/>
+              <w:rPr>
+                <w:rFonts w:ascii="HelveticaNeue" w:eastAsia="Times New Roman" w:hAnsi="HelveticaNeue"/>
+                <w:color w:val="000000"/>
+                <w:sz w:val="20"/>
+                <w:szCs w:val="20"/>
+              </w:rPr>
+            </w:pPr>
+            <w:r>
+              <w:rPr>
+                <w:rFonts w:ascii="HelveticaNeue" w:eastAsia="Times New Roman" w:hAnsi="HelveticaNeue"/>
+                <w:color w:val="000000"/>
+                <w:sz w:val="20"/>
+                <w:szCs w:val="20"/>
+              </w:rPr>
+              <w:t>Importante</w:t>
             </w:r>
           </w:p>
         </w:tc>
@@ -5689,7 +5889,7 @@
         <w:tc>
           <w:tcPr>
             <w:cnfStyle w:val="001000000000" w:firstRow="0" w:lastRow="0" w:firstColumn="1" w:lastColumn="0" w:oddVBand="0" w:evenVBand="0" w:oddHBand="0" w:evenHBand="0" w:firstRowFirstColumn="0" w:firstRowLastColumn="0" w:lastRowFirstColumn="0" w:lastRowLastColumn="0"/>
-            <w:tcW w:w="528" w:type="pct"/>
+            <w:tcW w:w="502" w:type="pct"/>
           </w:tcPr>
           <w:p>
             <w:pPr>
@@ -5709,7 +5909,7 @@
         </w:tc>
         <w:tc>
           <w:tcPr>
-            <w:tcW w:w="1670" w:type="pct"/>
+            <w:tcW w:w="1155" w:type="pct"/>
           </w:tcPr>
           <w:p>
             <w:pPr>
@@ -5731,7 +5931,7 @@
         </w:tc>
         <w:tc>
           <w:tcPr>
-            <w:tcW w:w="2800" w:type="pct"/>
+            <w:tcW w:w="2492" w:type="pct"/>
           </w:tcPr>
           <w:p>
             <w:pPr>
@@ -5749,6 +5949,32 @@
                 <w:szCs w:val="20"/>
               </w:rPr>
               <w:t>Função que permite ao discente submeter a versão final do projeto. A submissão é composta apenas do arquivo do trabalho</w:t>
+            </w:r>
+          </w:p>
+        </w:tc>
+        <w:tc>
+          <w:tcPr>
+            <w:tcW w:w="850" w:type="pct"/>
+          </w:tcPr>
+          <w:p>
+            <w:pPr>
+              <w:jc w:val="both"/>
+              <w:cnfStyle w:val="000000000000" w:firstRow="0" w:lastRow="0" w:firstColumn="0" w:lastColumn="0" w:oddVBand="0" w:evenVBand="0" w:oddHBand="0" w:evenHBand="0" w:firstRowFirstColumn="0" w:firstRowLastColumn="0" w:lastRowFirstColumn="0" w:lastRowLastColumn="0"/>
+              <w:rPr>
+                <w:rFonts w:ascii="HelveticaNeue" w:eastAsia="Times New Roman" w:hAnsi="HelveticaNeue"/>
+                <w:color w:val="000000"/>
+                <w:sz w:val="20"/>
+                <w:szCs w:val="20"/>
+              </w:rPr>
+            </w:pPr>
+            <w:r>
+              <w:rPr>
+                <w:rFonts w:ascii="HelveticaNeue" w:eastAsia="Times New Roman" w:hAnsi="HelveticaNeue"/>
+                <w:color w:val="000000"/>
+                <w:sz w:val="20"/>
+                <w:szCs w:val="20"/>
+              </w:rPr>
+              <w:t>Importante</w:t>
             </w:r>
           </w:p>
         </w:tc>
@@ -5760,7 +5986,7 @@
         <w:tc>
           <w:tcPr>
             <w:cnfStyle w:val="001000000000" w:firstRow="0" w:lastRow="0" w:firstColumn="1" w:lastColumn="0" w:oddVBand="0" w:evenVBand="0" w:oddHBand="0" w:evenHBand="0" w:firstRowFirstColumn="0" w:firstRowLastColumn="0" w:lastRowFirstColumn="0" w:lastRowLastColumn="0"/>
-            <w:tcW w:w="528" w:type="pct"/>
+            <w:tcW w:w="502" w:type="pct"/>
           </w:tcPr>
           <w:p>
             <w:pPr>
@@ -5780,7 +6006,7 @@
         </w:tc>
         <w:tc>
           <w:tcPr>
-            <w:tcW w:w="1670" w:type="pct"/>
+            <w:tcW w:w="1155" w:type="pct"/>
           </w:tcPr>
           <w:p>
             <w:pPr>
@@ -5802,7 +6028,7 @@
         </w:tc>
         <w:tc>
           <w:tcPr>
-            <w:tcW w:w="2800" w:type="pct"/>
+            <w:tcW w:w="2492" w:type="pct"/>
           </w:tcPr>
           <w:p>
             <w:pPr>
@@ -5820,6 +6046,32 @@
                 <w:szCs w:val="20"/>
               </w:rPr>
               <w:t>Função que permite ao docente ter acesso às propostas de trabalhos submetidas pelos discentes. As propostas serão categorizadas baseadas na indicação de orientadores e, dependendo desse fator poderão possuir as opções de aceitar ou rejeitar a orientação. Quando um trabalho for aceito por um professor, o status dele é definido como “Proposta aceita”.</w:t>
+            </w:r>
+          </w:p>
+        </w:tc>
+        <w:tc>
+          <w:tcPr>
+            <w:tcW w:w="850" w:type="pct"/>
+          </w:tcPr>
+          <w:p>
+            <w:pPr>
+              <w:jc w:val="both"/>
+              <w:cnfStyle w:val="000000000000" w:firstRow="0" w:lastRow="0" w:firstColumn="0" w:lastColumn="0" w:oddVBand="0" w:evenVBand="0" w:oddHBand="0" w:evenHBand="0" w:firstRowFirstColumn="0" w:firstRowLastColumn="0" w:lastRowFirstColumn="0" w:lastRowLastColumn="0"/>
+              <w:rPr>
+                <w:rFonts w:ascii="HelveticaNeue" w:eastAsia="Times New Roman" w:hAnsi="HelveticaNeue"/>
+                <w:color w:val="000000"/>
+                <w:sz w:val="20"/>
+                <w:szCs w:val="20"/>
+              </w:rPr>
+            </w:pPr>
+            <w:r>
+              <w:rPr>
+                <w:rFonts w:ascii="HelveticaNeue" w:eastAsia="Times New Roman" w:hAnsi="HelveticaNeue"/>
+                <w:color w:val="000000"/>
+                <w:sz w:val="20"/>
+                <w:szCs w:val="20"/>
+              </w:rPr>
+              <w:t>Essencial</w:t>
             </w:r>
           </w:p>
         </w:tc>
@@ -5831,7 +6083,7 @@
         <w:tc>
           <w:tcPr>
             <w:cnfStyle w:val="001000000000" w:firstRow="0" w:lastRow="0" w:firstColumn="1" w:lastColumn="0" w:oddVBand="0" w:evenVBand="0" w:oddHBand="0" w:evenHBand="0" w:firstRowFirstColumn="0" w:firstRowLastColumn="0" w:lastRowFirstColumn="0" w:lastRowLastColumn="0"/>
-            <w:tcW w:w="528" w:type="pct"/>
+            <w:tcW w:w="502" w:type="pct"/>
           </w:tcPr>
           <w:p>
             <w:pPr>
@@ -5851,7 +6103,7 @@
         </w:tc>
         <w:tc>
           <w:tcPr>
-            <w:tcW w:w="1670" w:type="pct"/>
+            <w:tcW w:w="1155" w:type="pct"/>
           </w:tcPr>
           <w:p>
             <w:pPr>
@@ -5892,7 +6144,7 @@
         </w:tc>
         <w:tc>
           <w:tcPr>
-            <w:tcW w:w="2800" w:type="pct"/>
+            <w:tcW w:w="2492" w:type="pct"/>
           </w:tcPr>
           <w:p>
             <w:pPr>
@@ -5938,6 +6190,32 @@
                 <w:szCs w:val="20"/>
               </w:rPr>
               <w:t>enviada previamente, após ela ser aceita por um professor. Quando isso acontece, o docente ganha permissão de emitir o termo de aceite e o status do trabalho é definido como “Trabalho em desenvolvimento”.</w:t>
+            </w:r>
+          </w:p>
+        </w:tc>
+        <w:tc>
+          <w:tcPr>
+            <w:tcW w:w="850" w:type="pct"/>
+          </w:tcPr>
+          <w:p>
+            <w:pPr>
+              <w:jc w:val="both"/>
+              <w:cnfStyle w:val="000000000000" w:firstRow="0" w:lastRow="0" w:firstColumn="0" w:lastColumn="0" w:oddVBand="0" w:evenVBand="0" w:oddHBand="0" w:evenHBand="0" w:firstRowFirstColumn="0" w:firstRowLastColumn="0" w:lastRowFirstColumn="0" w:lastRowLastColumn="0"/>
+              <w:rPr>
+                <w:rFonts w:ascii="HelveticaNeue" w:hAnsi="HelveticaNeue"/>
+                <w:color w:val="000000"/>
+                <w:sz w:val="20"/>
+                <w:szCs w:val="20"/>
+              </w:rPr>
+            </w:pPr>
+            <w:r>
+              <w:rPr>
+                <w:rFonts w:ascii="HelveticaNeue" w:eastAsia="Times New Roman" w:hAnsi="HelveticaNeue"/>
+                <w:color w:val="000000"/>
+                <w:sz w:val="20"/>
+                <w:szCs w:val="20"/>
+              </w:rPr>
+              <w:t>Importante</w:t>
             </w:r>
           </w:p>
         </w:tc>
@@ -5949,7 +6227,7 @@
         <w:tc>
           <w:tcPr>
             <w:cnfStyle w:val="001000000000" w:firstRow="0" w:lastRow="0" w:firstColumn="1" w:lastColumn="0" w:oddVBand="0" w:evenVBand="0" w:oddHBand="0" w:evenHBand="0" w:firstRowFirstColumn="0" w:firstRowLastColumn="0" w:lastRowFirstColumn="0" w:lastRowLastColumn="0"/>
-            <w:tcW w:w="528" w:type="pct"/>
+            <w:tcW w:w="502" w:type="pct"/>
           </w:tcPr>
           <w:p>
             <w:pPr>
@@ -5969,7 +6247,7 @@
         </w:tc>
         <w:tc>
           <w:tcPr>
-            <w:tcW w:w="1670" w:type="pct"/>
+            <w:tcW w:w="1155" w:type="pct"/>
           </w:tcPr>
           <w:p>
             <w:pPr>
@@ -5991,7 +6269,7 @@
         </w:tc>
         <w:tc>
           <w:tcPr>
-            <w:tcW w:w="2800" w:type="pct"/>
+            <w:tcW w:w="2492" w:type="pct"/>
           </w:tcPr>
           <w:p>
             <w:pPr>
@@ -6009,6 +6287,32 @@
                 <w:szCs w:val="20"/>
               </w:rPr>
               <w:t>Função que permite ao orientador cadastrar qual será o dia e horário das bancas, além de cadastrar quem participará da banca. Após o cadastro da banca, o status do trabalho é definido como “Trabalho final”.</w:t>
+            </w:r>
+          </w:p>
+        </w:tc>
+        <w:tc>
+          <w:tcPr>
+            <w:tcW w:w="850" w:type="pct"/>
+          </w:tcPr>
+          <w:p>
+            <w:pPr>
+              <w:jc w:val="both"/>
+              <w:cnfStyle w:val="000000000000" w:firstRow="0" w:lastRow="0" w:firstColumn="0" w:lastColumn="0" w:oddVBand="0" w:evenVBand="0" w:oddHBand="0" w:evenHBand="0" w:firstRowFirstColumn="0" w:firstRowLastColumn="0" w:lastRowFirstColumn="0" w:lastRowLastColumn="0"/>
+              <w:rPr>
+                <w:rFonts w:ascii="HelveticaNeue" w:eastAsia="Times New Roman" w:hAnsi="HelveticaNeue"/>
+                <w:color w:val="000000"/>
+                <w:sz w:val="20"/>
+                <w:szCs w:val="20"/>
+              </w:rPr>
+            </w:pPr>
+            <w:r>
+              <w:rPr>
+                <w:rFonts w:ascii="HelveticaNeue" w:eastAsia="Times New Roman" w:hAnsi="HelveticaNeue"/>
+                <w:color w:val="000000"/>
+                <w:sz w:val="20"/>
+                <w:szCs w:val="20"/>
+              </w:rPr>
+              <w:t>Importante</w:t>
             </w:r>
           </w:p>
         </w:tc>
@@ -6020,7 +6324,7 @@
         <w:tc>
           <w:tcPr>
             <w:cnfStyle w:val="001000000000" w:firstRow="0" w:lastRow="0" w:firstColumn="1" w:lastColumn="0" w:oddVBand="0" w:evenVBand="0" w:oddHBand="0" w:evenHBand="0" w:firstRowFirstColumn="0" w:firstRowLastColumn="0" w:lastRowFirstColumn="0" w:lastRowLastColumn="0"/>
-            <w:tcW w:w="528" w:type="pct"/>
+            <w:tcW w:w="502" w:type="pct"/>
           </w:tcPr>
           <w:p>
             <w:pPr>
@@ -6040,7 +6344,7 @@
         </w:tc>
         <w:tc>
           <w:tcPr>
-            <w:tcW w:w="1670" w:type="pct"/>
+            <w:tcW w:w="1155" w:type="pct"/>
           </w:tcPr>
           <w:p>
             <w:pPr>
@@ -6061,7 +6365,7 @@
         </w:tc>
         <w:tc>
           <w:tcPr>
-            <w:tcW w:w="2800" w:type="pct"/>
+            <w:tcW w:w="2492" w:type="pct"/>
           </w:tcPr>
           <w:p>
             <w:pPr>
@@ -6136,6 +6440,31 @@
                 <w:szCs w:val="20"/>
               </w:rPr>
               <w:t xml:space="preserve"> quem participará da banca</w:t>
+            </w:r>
+          </w:p>
+        </w:tc>
+        <w:tc>
+          <w:tcPr>
+            <w:tcW w:w="850" w:type="pct"/>
+          </w:tcPr>
+          <w:p>
+            <w:pPr>
+              <w:cnfStyle w:val="000000000000" w:firstRow="0" w:lastRow="0" w:firstColumn="0" w:lastColumn="0" w:oddVBand="0" w:evenVBand="0" w:oddHBand="0" w:evenHBand="0" w:firstRowFirstColumn="0" w:firstRowLastColumn="0" w:lastRowFirstColumn="0" w:lastRowLastColumn="0"/>
+              <w:rPr>
+                <w:rFonts w:ascii="HelveticaNeue" w:eastAsia="Times New Roman" w:hAnsi="HelveticaNeue"/>
+                <w:color w:val="000000"/>
+                <w:sz w:val="20"/>
+                <w:szCs w:val="20"/>
+              </w:rPr>
+            </w:pPr>
+            <w:r>
+              <w:rPr>
+                <w:rFonts w:ascii="HelveticaNeue" w:eastAsia="Times New Roman" w:hAnsi="HelveticaNeue"/>
+                <w:color w:val="000000"/>
+                <w:sz w:val="20"/>
+                <w:szCs w:val="20"/>
+              </w:rPr>
+              <w:t>Importante</w:t>
             </w:r>
           </w:p>
         </w:tc>
@@ -6147,7 +6476,7 @@
         <w:tc>
           <w:tcPr>
             <w:cnfStyle w:val="001000000000" w:firstRow="0" w:lastRow="0" w:firstColumn="1" w:lastColumn="0" w:oddVBand="0" w:evenVBand="0" w:oddHBand="0" w:evenHBand="0" w:firstRowFirstColumn="0" w:firstRowLastColumn="0" w:lastRowFirstColumn="0" w:lastRowLastColumn="0"/>
-            <w:tcW w:w="528" w:type="pct"/>
+            <w:tcW w:w="502" w:type="pct"/>
           </w:tcPr>
           <w:p>
             <w:pPr>
@@ -6167,7 +6496,7 @@
         </w:tc>
         <w:tc>
           <w:tcPr>
-            <w:tcW w:w="1670" w:type="pct"/>
+            <w:tcW w:w="1155" w:type="pct"/>
           </w:tcPr>
           <w:p>
             <w:pPr>
@@ -6188,7 +6517,7 @@
         </w:tc>
         <w:tc>
           <w:tcPr>
-            <w:tcW w:w="2800" w:type="pct"/>
+            <w:tcW w:w="2492" w:type="pct"/>
           </w:tcPr>
           <w:p>
             <w:pPr>
@@ -6254,6 +6583,31 @@
                 <w:lang w:val="zh-CN"/>
               </w:rPr>
               <w:t>quais são os docentes que compõe uma banca</w:t>
+            </w:r>
+          </w:p>
+        </w:tc>
+        <w:tc>
+          <w:tcPr>
+            <w:tcW w:w="850" w:type="pct"/>
+          </w:tcPr>
+          <w:p>
+            <w:pPr>
+              <w:cnfStyle w:val="000000000000" w:firstRow="0" w:lastRow="0" w:firstColumn="0" w:lastColumn="0" w:oddVBand="0" w:evenVBand="0" w:oddHBand="0" w:evenHBand="0" w:firstRowFirstColumn="0" w:firstRowLastColumn="0" w:lastRowFirstColumn="0" w:lastRowLastColumn="0"/>
+              <w:rPr>
+                <w:rFonts w:ascii="HelveticaNeue" w:eastAsia="Times New Roman" w:hAnsi="HelveticaNeue"/>
+                <w:color w:val="000000"/>
+                <w:sz w:val="20"/>
+                <w:szCs w:val="20"/>
+              </w:rPr>
+            </w:pPr>
+            <w:r>
+              <w:rPr>
+                <w:rFonts w:ascii="HelveticaNeue" w:eastAsia="Times New Roman" w:hAnsi="HelveticaNeue"/>
+                <w:color w:val="000000"/>
+                <w:sz w:val="20"/>
+                <w:szCs w:val="20"/>
+              </w:rPr>
+              <w:t>Essencial</w:t>
             </w:r>
           </w:p>
         </w:tc>
@@ -6265,7 +6619,7 @@
         <w:tc>
           <w:tcPr>
             <w:cnfStyle w:val="001000000000" w:firstRow="0" w:lastRow="0" w:firstColumn="1" w:lastColumn="0" w:oddVBand="0" w:evenVBand="0" w:oddHBand="0" w:evenHBand="0" w:firstRowFirstColumn="0" w:firstRowLastColumn="0" w:lastRowFirstColumn="0" w:lastRowLastColumn="0"/>
-            <w:tcW w:w="528" w:type="pct"/>
+            <w:tcW w:w="502" w:type="pct"/>
           </w:tcPr>
           <w:p>
             <w:pPr>
@@ -6285,7 +6639,7 @@
         </w:tc>
         <w:tc>
           <w:tcPr>
-            <w:tcW w:w="1670" w:type="pct"/>
+            <w:tcW w:w="1155" w:type="pct"/>
           </w:tcPr>
           <w:p>
             <w:pPr>
@@ -6306,7 +6660,7 @@
         </w:tc>
         <w:tc>
           <w:tcPr>
-            <w:tcW w:w="2800" w:type="pct"/>
+            <w:tcW w:w="2492" w:type="pct"/>
           </w:tcPr>
           <w:p>
             <w:pPr>
@@ -6352,6 +6706,31 @@
                 <w:lang w:val="zh-CN"/>
               </w:rPr>
               <w:t>eliminar uma banca formada</w:t>
+            </w:r>
+          </w:p>
+        </w:tc>
+        <w:tc>
+          <w:tcPr>
+            <w:tcW w:w="850" w:type="pct"/>
+          </w:tcPr>
+          <w:p>
+            <w:pPr>
+              <w:cnfStyle w:val="000000000000" w:firstRow="0" w:lastRow="0" w:firstColumn="0" w:lastColumn="0" w:oddVBand="0" w:evenVBand="0" w:oddHBand="0" w:evenHBand="0" w:firstRowFirstColumn="0" w:firstRowLastColumn="0" w:lastRowFirstColumn="0" w:lastRowLastColumn="0"/>
+              <w:rPr>
+                <w:rFonts w:ascii="HelveticaNeue" w:eastAsia="Times New Roman" w:hAnsi="HelveticaNeue"/>
+                <w:color w:val="000000"/>
+                <w:sz w:val="20"/>
+                <w:szCs w:val="20"/>
+              </w:rPr>
+            </w:pPr>
+            <w:r>
+              <w:rPr>
+                <w:rFonts w:ascii="HelveticaNeue" w:eastAsia="Times New Roman" w:hAnsi="HelveticaNeue"/>
+                <w:color w:val="000000"/>
+                <w:sz w:val="20"/>
+                <w:szCs w:val="20"/>
+              </w:rPr>
+              <w:t>Desejavel</w:t>
             </w:r>
           </w:p>
         </w:tc>
@@ -6363,7 +6742,7 @@
         <w:tc>
           <w:tcPr>
             <w:cnfStyle w:val="001000000000" w:firstRow="0" w:lastRow="0" w:firstColumn="1" w:lastColumn="0" w:oddVBand="0" w:evenVBand="0" w:oddHBand="0" w:evenHBand="0" w:firstRowFirstColumn="0" w:firstRowLastColumn="0" w:lastRowFirstColumn="0" w:lastRowLastColumn="0"/>
-            <w:tcW w:w="528" w:type="pct"/>
+            <w:tcW w:w="502" w:type="pct"/>
           </w:tcPr>
           <w:p>
             <w:pPr>
@@ -6377,13 +6756,14 @@
                 <w:rFonts w:ascii="Times New Roman" w:hAnsi="Times New Roman"/>
                 <w:lang w:val="zh-CN"/>
               </w:rPr>
+              <w:lastRenderedPageBreak/>
               <w:t>RF11</w:t>
             </w:r>
           </w:p>
         </w:tc>
         <w:tc>
           <w:tcPr>
-            <w:tcW w:w="1670" w:type="pct"/>
+            <w:tcW w:w="1155" w:type="pct"/>
           </w:tcPr>
           <w:p>
             <w:pPr>
@@ -6411,7 +6791,7 @@
         </w:tc>
         <w:tc>
           <w:tcPr>
-            <w:tcW w:w="2800" w:type="pct"/>
+            <w:tcW w:w="2492" w:type="pct"/>
           </w:tcPr>
           <w:p>
             <w:pPr>
@@ -6457,6 +6837,31 @@
                 <w:lang w:val="zh-CN"/>
               </w:rPr>
               <w:t>cadastrar usuário</w:t>
+            </w:r>
+          </w:p>
+        </w:tc>
+        <w:tc>
+          <w:tcPr>
+            <w:tcW w:w="850" w:type="pct"/>
+          </w:tcPr>
+          <w:p>
+            <w:pPr>
+              <w:cnfStyle w:val="000000000000" w:firstRow="0" w:lastRow="0" w:firstColumn="0" w:lastColumn="0" w:oddVBand="0" w:evenVBand="0" w:oddHBand="0" w:evenHBand="0" w:firstRowFirstColumn="0" w:firstRowLastColumn="0" w:lastRowFirstColumn="0" w:lastRowLastColumn="0"/>
+              <w:rPr>
+                <w:rFonts w:ascii="HelveticaNeue" w:eastAsia="Times New Roman" w:hAnsi="HelveticaNeue"/>
+                <w:color w:val="000000"/>
+                <w:sz w:val="20"/>
+                <w:szCs w:val="20"/>
+              </w:rPr>
+            </w:pPr>
+            <w:r>
+              <w:rPr>
+                <w:rFonts w:ascii="HelveticaNeue" w:eastAsia="Times New Roman" w:hAnsi="HelveticaNeue"/>
+                <w:color w:val="000000"/>
+                <w:sz w:val="20"/>
+                <w:szCs w:val="20"/>
+              </w:rPr>
+              <w:t>Importante</w:t>
             </w:r>
           </w:p>
         </w:tc>
@@ -6468,7 +6873,7 @@
         <w:tc>
           <w:tcPr>
             <w:cnfStyle w:val="001000000000" w:firstRow="0" w:lastRow="0" w:firstColumn="1" w:lastColumn="0" w:oddVBand="0" w:evenVBand="0" w:oddHBand="0" w:evenHBand="0" w:firstRowFirstColumn="0" w:firstRowLastColumn="0" w:lastRowFirstColumn="0" w:lastRowLastColumn="0"/>
-            <w:tcW w:w="528" w:type="pct"/>
+            <w:tcW w:w="502" w:type="pct"/>
           </w:tcPr>
           <w:p>
             <w:pPr>
@@ -6482,14 +6887,13 @@
                 <w:rFonts w:ascii="Times New Roman" w:hAnsi="Times New Roman"/>
                 <w:lang w:val="zh-CN"/>
               </w:rPr>
-              <w:lastRenderedPageBreak/>
               <w:t>RF12</w:t>
             </w:r>
           </w:p>
         </w:tc>
         <w:tc>
           <w:tcPr>
-            <w:tcW w:w="1670" w:type="pct"/>
+            <w:tcW w:w="1155" w:type="pct"/>
           </w:tcPr>
           <w:p>
             <w:pPr>
@@ -6521,7 +6925,7 @@
         </w:tc>
         <w:tc>
           <w:tcPr>
-            <w:tcW w:w="2800" w:type="pct"/>
+            <w:tcW w:w="2492" w:type="pct"/>
           </w:tcPr>
           <w:p>
             <w:pPr>
@@ -6567,6 +6971,31 @@
                 <w:lang w:val="zh-CN"/>
               </w:rPr>
               <w:t>pesquisar usuário</w:t>
+            </w:r>
+          </w:p>
+        </w:tc>
+        <w:tc>
+          <w:tcPr>
+            <w:tcW w:w="850" w:type="pct"/>
+          </w:tcPr>
+          <w:p>
+            <w:pPr>
+              <w:cnfStyle w:val="000000000000" w:firstRow="0" w:lastRow="0" w:firstColumn="0" w:lastColumn="0" w:oddVBand="0" w:evenVBand="0" w:oddHBand="0" w:evenHBand="0" w:firstRowFirstColumn="0" w:firstRowLastColumn="0" w:lastRowFirstColumn="0" w:lastRowLastColumn="0"/>
+              <w:rPr>
+                <w:rFonts w:ascii="HelveticaNeue" w:eastAsia="Times New Roman" w:hAnsi="HelveticaNeue"/>
+                <w:color w:val="000000"/>
+                <w:sz w:val="20"/>
+                <w:szCs w:val="20"/>
+              </w:rPr>
+            </w:pPr>
+            <w:r>
+              <w:rPr>
+                <w:rFonts w:ascii="HelveticaNeue" w:eastAsia="Times New Roman" w:hAnsi="HelveticaNeue"/>
+                <w:color w:val="000000"/>
+                <w:sz w:val="20"/>
+                <w:szCs w:val="20"/>
+              </w:rPr>
+              <w:t>Desejavel</w:t>
             </w:r>
           </w:p>
         </w:tc>
@@ -6578,7 +7007,7 @@
         <w:tc>
           <w:tcPr>
             <w:cnfStyle w:val="001000000000" w:firstRow="0" w:lastRow="0" w:firstColumn="1" w:lastColumn="0" w:oddVBand="0" w:evenVBand="0" w:oddHBand="0" w:evenHBand="0" w:firstRowFirstColumn="0" w:firstRowLastColumn="0" w:lastRowFirstColumn="0" w:lastRowLastColumn="0"/>
-            <w:tcW w:w="528" w:type="pct"/>
+            <w:tcW w:w="502" w:type="pct"/>
           </w:tcPr>
           <w:p>
             <w:pPr>
@@ -6595,7 +7024,7 @@
         </w:tc>
         <w:tc>
           <w:tcPr>
-            <w:tcW w:w="1670" w:type="pct"/>
+            <w:tcW w:w="1155" w:type="pct"/>
           </w:tcPr>
           <w:p>
             <w:pPr>
@@ -6627,7 +7056,7 @@
         </w:tc>
         <w:tc>
           <w:tcPr>
-            <w:tcW w:w="2800" w:type="pct"/>
+            <w:tcW w:w="2492" w:type="pct"/>
           </w:tcPr>
           <w:p>
             <w:pPr>
@@ -6673,6 +7102,31 @@
                 <w:lang w:val="zh-CN"/>
               </w:rPr>
               <w:t>eliminar usuário</w:t>
+            </w:r>
+          </w:p>
+        </w:tc>
+        <w:tc>
+          <w:tcPr>
+            <w:tcW w:w="850" w:type="pct"/>
+          </w:tcPr>
+          <w:p>
+            <w:pPr>
+              <w:cnfStyle w:val="000000000000" w:firstRow="0" w:lastRow="0" w:firstColumn="0" w:lastColumn="0" w:oddVBand="0" w:evenVBand="0" w:oddHBand="0" w:evenHBand="0" w:firstRowFirstColumn="0" w:firstRowLastColumn="0" w:lastRowFirstColumn="0" w:lastRowLastColumn="0"/>
+              <w:rPr>
+                <w:rFonts w:ascii="HelveticaNeue" w:eastAsia="Times New Roman" w:hAnsi="HelveticaNeue"/>
+                <w:color w:val="000000"/>
+                <w:sz w:val="20"/>
+                <w:szCs w:val="20"/>
+              </w:rPr>
+            </w:pPr>
+            <w:r>
+              <w:rPr>
+                <w:rFonts w:ascii="HelveticaNeue" w:eastAsia="Times New Roman" w:hAnsi="HelveticaNeue"/>
+                <w:color w:val="000000"/>
+                <w:sz w:val="20"/>
+                <w:szCs w:val="20"/>
+              </w:rPr>
+              <w:t>Desejavel</w:t>
             </w:r>
           </w:p>
         </w:tc>
@@ -6684,7 +7138,7 @@
         <w:tc>
           <w:tcPr>
             <w:cnfStyle w:val="001000000000" w:firstRow="0" w:lastRow="0" w:firstColumn="1" w:lastColumn="0" w:oddVBand="0" w:evenVBand="0" w:oddHBand="0" w:evenHBand="0" w:firstRowFirstColumn="0" w:firstRowLastColumn="0" w:lastRowFirstColumn="0" w:lastRowLastColumn="0"/>
-            <w:tcW w:w="528" w:type="pct"/>
+            <w:tcW w:w="502" w:type="pct"/>
           </w:tcPr>
           <w:p>
             <w:pPr>
@@ -6701,7 +7155,7 @@
         </w:tc>
         <w:tc>
           <w:tcPr>
-            <w:tcW w:w="1670" w:type="pct"/>
+            <w:tcW w:w="1155" w:type="pct"/>
           </w:tcPr>
           <w:p>
             <w:pPr>
@@ -6733,7 +7187,7 @@
         </w:tc>
         <w:tc>
           <w:tcPr>
-            <w:tcW w:w="2800" w:type="pct"/>
+            <w:tcW w:w="2492" w:type="pct"/>
           </w:tcPr>
           <w:p>
             <w:pPr>
@@ -6779,6 +7233,31 @@
                 <w:lang w:val="zh-CN"/>
               </w:rPr>
               <w:t>atualizar dados do usuário</w:t>
+            </w:r>
+          </w:p>
+        </w:tc>
+        <w:tc>
+          <w:tcPr>
+            <w:tcW w:w="850" w:type="pct"/>
+          </w:tcPr>
+          <w:p>
+            <w:pPr>
+              <w:cnfStyle w:val="000000000000" w:firstRow="0" w:lastRow="0" w:firstColumn="0" w:lastColumn="0" w:oddVBand="0" w:evenVBand="0" w:oddHBand="0" w:evenHBand="0" w:firstRowFirstColumn="0" w:firstRowLastColumn="0" w:lastRowFirstColumn="0" w:lastRowLastColumn="0"/>
+              <w:rPr>
+                <w:rFonts w:ascii="HelveticaNeue" w:eastAsia="Times New Roman" w:hAnsi="HelveticaNeue"/>
+                <w:color w:val="000000"/>
+                <w:sz w:val="20"/>
+                <w:szCs w:val="20"/>
+              </w:rPr>
+            </w:pPr>
+            <w:r>
+              <w:rPr>
+                <w:rFonts w:ascii="HelveticaNeue" w:eastAsia="Times New Roman" w:hAnsi="HelveticaNeue"/>
+                <w:color w:val="000000"/>
+                <w:sz w:val="20"/>
+                <w:szCs w:val="20"/>
+              </w:rPr>
+              <w:t>Essencial</w:t>
             </w:r>
           </w:p>
         </w:tc>
@@ -6790,7 +7269,7 @@
         <w:tc>
           <w:tcPr>
             <w:cnfStyle w:val="001000000000" w:firstRow="0" w:lastRow="0" w:firstColumn="1" w:lastColumn="0" w:oddVBand="0" w:evenVBand="0" w:oddHBand="0" w:evenHBand="0" w:firstRowFirstColumn="0" w:firstRowLastColumn="0" w:lastRowFirstColumn="0" w:lastRowLastColumn="0"/>
-            <w:tcW w:w="528" w:type="pct"/>
+            <w:tcW w:w="502" w:type="pct"/>
           </w:tcPr>
           <w:p>
             <w:pPr>
@@ -6807,7 +7286,7 @@
         </w:tc>
         <w:tc>
           <w:tcPr>
-            <w:tcW w:w="1670" w:type="pct"/>
+            <w:tcW w:w="1155" w:type="pct"/>
           </w:tcPr>
           <w:p>
             <w:pPr>
@@ -6826,7 +7305,7 @@
         </w:tc>
         <w:tc>
           <w:tcPr>
-            <w:tcW w:w="2800" w:type="pct"/>
+            <w:tcW w:w="2492" w:type="pct"/>
           </w:tcPr>
           <w:p>
             <w:pPr>
@@ -6872,6 +7351,31 @@
                 <w:lang w:val="zh-CN"/>
               </w:rPr>
               <w:t>cadastrar turma</w:t>
+            </w:r>
+          </w:p>
+        </w:tc>
+        <w:tc>
+          <w:tcPr>
+            <w:tcW w:w="850" w:type="pct"/>
+          </w:tcPr>
+          <w:p>
+            <w:pPr>
+              <w:cnfStyle w:val="000000000000" w:firstRow="0" w:lastRow="0" w:firstColumn="0" w:lastColumn="0" w:oddVBand="0" w:evenVBand="0" w:oddHBand="0" w:evenHBand="0" w:firstRowFirstColumn="0" w:firstRowLastColumn="0" w:lastRowFirstColumn="0" w:lastRowLastColumn="0"/>
+              <w:rPr>
+                <w:rFonts w:ascii="HelveticaNeue" w:eastAsia="Times New Roman" w:hAnsi="HelveticaNeue"/>
+                <w:color w:val="000000"/>
+                <w:sz w:val="20"/>
+                <w:szCs w:val="20"/>
+              </w:rPr>
+            </w:pPr>
+            <w:r>
+              <w:rPr>
+                <w:rFonts w:ascii="HelveticaNeue" w:eastAsia="Times New Roman" w:hAnsi="HelveticaNeue"/>
+                <w:color w:val="000000"/>
+                <w:sz w:val="20"/>
+                <w:szCs w:val="20"/>
+              </w:rPr>
+              <w:t>Importante</w:t>
             </w:r>
           </w:p>
         </w:tc>
@@ -6883,7 +7387,7 @@
         <w:tc>
           <w:tcPr>
             <w:cnfStyle w:val="001000000000" w:firstRow="0" w:lastRow="0" w:firstColumn="1" w:lastColumn="0" w:oddVBand="0" w:evenVBand="0" w:oddHBand="0" w:evenHBand="0" w:firstRowFirstColumn="0" w:firstRowLastColumn="0" w:lastRowFirstColumn="0" w:lastRowLastColumn="0"/>
-            <w:tcW w:w="528" w:type="pct"/>
+            <w:tcW w:w="502" w:type="pct"/>
           </w:tcPr>
           <w:p>
             <w:pPr>
@@ -6900,7 +7404,7 @@
         </w:tc>
         <w:tc>
           <w:tcPr>
-            <w:tcW w:w="1670" w:type="pct"/>
+            <w:tcW w:w="1155" w:type="pct"/>
           </w:tcPr>
           <w:p>
             <w:pPr>
@@ -6919,7 +7423,7 @@
         </w:tc>
         <w:tc>
           <w:tcPr>
-            <w:tcW w:w="2800" w:type="pct"/>
+            <w:tcW w:w="2492" w:type="pct"/>
           </w:tcPr>
           <w:p>
             <w:pPr>
@@ -6965,6 +7469,31 @@
                 <w:lang w:val="zh-CN"/>
               </w:rPr>
               <w:t>pesquisar turma</w:t>
+            </w:r>
+          </w:p>
+        </w:tc>
+        <w:tc>
+          <w:tcPr>
+            <w:tcW w:w="850" w:type="pct"/>
+          </w:tcPr>
+          <w:p>
+            <w:pPr>
+              <w:cnfStyle w:val="000000000000" w:firstRow="0" w:lastRow="0" w:firstColumn="0" w:lastColumn="0" w:oddVBand="0" w:evenVBand="0" w:oddHBand="0" w:evenHBand="0" w:firstRowFirstColumn="0" w:firstRowLastColumn="0" w:lastRowFirstColumn="0" w:lastRowLastColumn="0"/>
+              <w:rPr>
+                <w:rFonts w:ascii="HelveticaNeue" w:eastAsia="Times New Roman" w:hAnsi="HelveticaNeue"/>
+                <w:color w:val="000000"/>
+                <w:sz w:val="20"/>
+                <w:szCs w:val="20"/>
+              </w:rPr>
+            </w:pPr>
+            <w:r>
+              <w:rPr>
+                <w:rFonts w:ascii="HelveticaNeue" w:eastAsia="Times New Roman" w:hAnsi="HelveticaNeue"/>
+                <w:color w:val="000000"/>
+                <w:sz w:val="20"/>
+                <w:szCs w:val="20"/>
+              </w:rPr>
+              <w:t>Desejavel</w:t>
             </w:r>
           </w:p>
         </w:tc>
@@ -6976,7 +7505,7 @@
         <w:tc>
           <w:tcPr>
             <w:cnfStyle w:val="001000000000" w:firstRow="0" w:lastRow="0" w:firstColumn="1" w:lastColumn="0" w:oddVBand="0" w:evenVBand="0" w:oddHBand="0" w:evenHBand="0" w:firstRowFirstColumn="0" w:firstRowLastColumn="0" w:lastRowFirstColumn="0" w:lastRowLastColumn="0"/>
-            <w:tcW w:w="528" w:type="pct"/>
+            <w:tcW w:w="502" w:type="pct"/>
           </w:tcPr>
           <w:p>
             <w:pPr>
@@ -6993,7 +7522,7 @@
         </w:tc>
         <w:tc>
           <w:tcPr>
-            <w:tcW w:w="1670" w:type="pct"/>
+            <w:tcW w:w="1155" w:type="pct"/>
           </w:tcPr>
           <w:p>
             <w:pPr>
@@ -7012,7 +7541,7 @@
         </w:tc>
         <w:tc>
           <w:tcPr>
-            <w:tcW w:w="2800" w:type="pct"/>
+            <w:tcW w:w="2492" w:type="pct"/>
           </w:tcPr>
           <w:p>
             <w:pPr>
@@ -7058,6 +7587,31 @@
                 <w:lang w:val="zh-CN"/>
               </w:rPr>
               <w:t>eliminar turma</w:t>
+            </w:r>
+          </w:p>
+        </w:tc>
+        <w:tc>
+          <w:tcPr>
+            <w:tcW w:w="850" w:type="pct"/>
+          </w:tcPr>
+          <w:p>
+            <w:pPr>
+              <w:cnfStyle w:val="000000000000" w:firstRow="0" w:lastRow="0" w:firstColumn="0" w:lastColumn="0" w:oddVBand="0" w:evenVBand="0" w:oddHBand="0" w:evenHBand="0" w:firstRowFirstColumn="0" w:firstRowLastColumn="0" w:lastRowFirstColumn="0" w:lastRowLastColumn="0"/>
+              <w:rPr>
+                <w:rFonts w:ascii="HelveticaNeue" w:eastAsia="Times New Roman" w:hAnsi="HelveticaNeue"/>
+                <w:color w:val="000000"/>
+                <w:sz w:val="20"/>
+                <w:szCs w:val="20"/>
+              </w:rPr>
+            </w:pPr>
+            <w:r>
+              <w:rPr>
+                <w:rFonts w:ascii="HelveticaNeue" w:eastAsia="Times New Roman" w:hAnsi="HelveticaNeue"/>
+                <w:color w:val="000000"/>
+                <w:sz w:val="20"/>
+                <w:szCs w:val="20"/>
+              </w:rPr>
+              <w:t>Desejavel</w:t>
             </w:r>
           </w:p>
         </w:tc>
@@ -7069,7 +7623,7 @@
         <w:tc>
           <w:tcPr>
             <w:cnfStyle w:val="001000000000" w:firstRow="0" w:lastRow="0" w:firstColumn="1" w:lastColumn="0" w:oddVBand="0" w:evenVBand="0" w:oddHBand="0" w:evenHBand="0" w:firstRowFirstColumn="0" w:firstRowLastColumn="0" w:lastRowFirstColumn="0" w:lastRowLastColumn="0"/>
-            <w:tcW w:w="528" w:type="pct"/>
+            <w:tcW w:w="502" w:type="pct"/>
           </w:tcPr>
           <w:p>
             <w:pPr>
@@ -7086,7 +7640,7 @@
         </w:tc>
         <w:tc>
           <w:tcPr>
-            <w:tcW w:w="1670" w:type="pct"/>
+            <w:tcW w:w="1155" w:type="pct"/>
           </w:tcPr>
           <w:p>
             <w:pPr>
@@ -7105,7 +7659,7 @@
         </w:tc>
         <w:tc>
           <w:tcPr>
-            <w:tcW w:w="2800" w:type="pct"/>
+            <w:tcW w:w="2492" w:type="pct"/>
           </w:tcPr>
           <w:p>
             <w:pPr>
@@ -7151,6 +7705,31 @@
                 <w:lang w:val="zh-CN"/>
               </w:rPr>
               <w:t>atualizar turma</w:t>
+            </w:r>
+          </w:p>
+        </w:tc>
+        <w:tc>
+          <w:tcPr>
+            <w:tcW w:w="850" w:type="pct"/>
+          </w:tcPr>
+          <w:p>
+            <w:pPr>
+              <w:cnfStyle w:val="000000000000" w:firstRow="0" w:lastRow="0" w:firstColumn="0" w:lastColumn="0" w:oddVBand="0" w:evenVBand="0" w:oddHBand="0" w:evenHBand="0" w:firstRowFirstColumn="0" w:firstRowLastColumn="0" w:lastRowFirstColumn="0" w:lastRowLastColumn="0"/>
+              <w:rPr>
+                <w:rFonts w:ascii="HelveticaNeue" w:eastAsia="Times New Roman" w:hAnsi="HelveticaNeue"/>
+                <w:color w:val="000000"/>
+                <w:sz w:val="20"/>
+                <w:szCs w:val="20"/>
+              </w:rPr>
+            </w:pPr>
+            <w:r>
+              <w:rPr>
+                <w:rFonts w:ascii="HelveticaNeue" w:eastAsia="Times New Roman" w:hAnsi="HelveticaNeue"/>
+                <w:color w:val="000000"/>
+                <w:sz w:val="20"/>
+                <w:szCs w:val="20"/>
+              </w:rPr>
+              <w:t>Essencial</w:t>
             </w:r>
           </w:p>
         </w:tc>
@@ -7162,7 +7741,7 @@
         <w:tc>
           <w:tcPr>
             <w:cnfStyle w:val="001000000000" w:firstRow="0" w:lastRow="0" w:firstColumn="1" w:lastColumn="0" w:oddVBand="0" w:evenVBand="0" w:oddHBand="0" w:evenHBand="0" w:firstRowFirstColumn="0" w:firstRowLastColumn="0" w:lastRowFirstColumn="0" w:lastRowLastColumn="0"/>
-            <w:tcW w:w="528" w:type="pct"/>
+            <w:tcW w:w="502" w:type="pct"/>
           </w:tcPr>
           <w:p>
             <w:pPr>
@@ -7179,7 +7758,7 @@
         </w:tc>
         <w:tc>
           <w:tcPr>
-            <w:tcW w:w="1670" w:type="pct"/>
+            <w:tcW w:w="1155" w:type="pct"/>
           </w:tcPr>
           <w:p>
             <w:pPr>
@@ -7192,7 +7771,7 @@
         </w:tc>
         <w:tc>
           <w:tcPr>
-            <w:tcW w:w="2800" w:type="pct"/>
+            <w:tcW w:w="2492" w:type="pct"/>
           </w:tcPr>
           <w:p>
             <w:pPr>
@@ -7238,6 +7817,31 @@
                 <w:lang w:val="zh-CN"/>
               </w:rPr>
               <w:t>visualizar uma tarefa</w:t>
+            </w:r>
+          </w:p>
+        </w:tc>
+        <w:tc>
+          <w:tcPr>
+            <w:tcW w:w="850" w:type="pct"/>
+          </w:tcPr>
+          <w:p>
+            <w:pPr>
+              <w:cnfStyle w:val="000000000000" w:firstRow="0" w:lastRow="0" w:firstColumn="0" w:lastColumn="0" w:oddVBand="0" w:evenVBand="0" w:oddHBand="0" w:evenHBand="0" w:firstRowFirstColumn="0" w:firstRowLastColumn="0" w:lastRowFirstColumn="0" w:lastRowLastColumn="0"/>
+              <w:rPr>
+                <w:rFonts w:ascii="HelveticaNeue" w:eastAsia="Times New Roman" w:hAnsi="HelveticaNeue"/>
+                <w:color w:val="000000"/>
+                <w:sz w:val="20"/>
+                <w:szCs w:val="20"/>
+              </w:rPr>
+            </w:pPr>
+            <w:r>
+              <w:rPr>
+                <w:rFonts w:ascii="HelveticaNeue" w:eastAsia="Times New Roman" w:hAnsi="HelveticaNeue"/>
+                <w:color w:val="000000"/>
+                <w:sz w:val="20"/>
+                <w:szCs w:val="20"/>
+              </w:rPr>
+              <w:t>Essencial</w:t>
             </w:r>
           </w:p>
         </w:tc>
@@ -7249,7 +7853,7 @@
         <w:tc>
           <w:tcPr>
             <w:cnfStyle w:val="001000000000" w:firstRow="0" w:lastRow="0" w:firstColumn="1" w:lastColumn="0" w:oddVBand="0" w:evenVBand="0" w:oddHBand="0" w:evenHBand="0" w:firstRowFirstColumn="0" w:firstRowLastColumn="0" w:lastRowFirstColumn="0" w:lastRowLastColumn="0"/>
-            <w:tcW w:w="528" w:type="pct"/>
+            <w:tcW w:w="502" w:type="pct"/>
           </w:tcPr>
           <w:p>
             <w:pPr>
@@ -7266,7 +7870,7 @@
         </w:tc>
         <w:tc>
           <w:tcPr>
-            <w:tcW w:w="1670" w:type="pct"/>
+            <w:tcW w:w="1155" w:type="pct"/>
           </w:tcPr>
           <w:p>
             <w:pPr>
@@ -7279,7 +7883,7 @@
         </w:tc>
         <w:tc>
           <w:tcPr>
-            <w:tcW w:w="2800" w:type="pct"/>
+            <w:tcW w:w="2492" w:type="pct"/>
           </w:tcPr>
           <w:p>
             <w:pPr>
@@ -7325,6 +7929,31 @@
                 <w:lang w:val="zh-CN"/>
               </w:rPr>
               <w:t>criar tarefa</w:t>
+            </w:r>
+          </w:p>
+        </w:tc>
+        <w:tc>
+          <w:tcPr>
+            <w:tcW w:w="850" w:type="pct"/>
+          </w:tcPr>
+          <w:p>
+            <w:pPr>
+              <w:cnfStyle w:val="000000000000" w:firstRow="0" w:lastRow="0" w:firstColumn="0" w:lastColumn="0" w:oddVBand="0" w:evenVBand="0" w:oddHBand="0" w:evenHBand="0" w:firstRowFirstColumn="0" w:firstRowLastColumn="0" w:lastRowFirstColumn="0" w:lastRowLastColumn="0"/>
+              <w:rPr>
+                <w:rFonts w:ascii="HelveticaNeue" w:eastAsia="Times New Roman" w:hAnsi="HelveticaNeue"/>
+                <w:color w:val="000000"/>
+                <w:sz w:val="20"/>
+                <w:szCs w:val="20"/>
+              </w:rPr>
+            </w:pPr>
+            <w:r>
+              <w:rPr>
+                <w:rFonts w:ascii="HelveticaNeue" w:eastAsia="Times New Roman" w:hAnsi="HelveticaNeue"/>
+                <w:color w:val="000000"/>
+                <w:sz w:val="20"/>
+                <w:szCs w:val="20"/>
+              </w:rPr>
+              <w:t>Essencial</w:t>
             </w:r>
           </w:p>
         </w:tc>
@@ -7336,7 +7965,7 @@
         <w:tc>
           <w:tcPr>
             <w:cnfStyle w:val="001000000000" w:firstRow="0" w:lastRow="0" w:firstColumn="1" w:lastColumn="0" w:oddVBand="0" w:evenVBand="0" w:oddHBand="0" w:evenHBand="0" w:firstRowFirstColumn="0" w:firstRowLastColumn="0" w:lastRowFirstColumn="0" w:lastRowLastColumn="0"/>
-            <w:tcW w:w="528" w:type="pct"/>
+            <w:tcW w:w="502" w:type="pct"/>
           </w:tcPr>
           <w:p>
             <w:pPr>
@@ -7353,7 +7982,7 @@
         </w:tc>
         <w:tc>
           <w:tcPr>
-            <w:tcW w:w="1670" w:type="pct"/>
+            <w:tcW w:w="1155" w:type="pct"/>
           </w:tcPr>
           <w:p>
             <w:pPr>
@@ -7374,7 +8003,7 @@
         </w:tc>
         <w:tc>
           <w:tcPr>
-            <w:tcW w:w="2800" w:type="pct"/>
+            <w:tcW w:w="2492" w:type="pct"/>
           </w:tcPr>
           <w:p>
             <w:pPr>
@@ -7420,6 +8049,31 @@
                 <w:lang w:val="zh-CN"/>
               </w:rPr>
               <w:t>eliminar tarefa</w:t>
+            </w:r>
+          </w:p>
+        </w:tc>
+        <w:tc>
+          <w:tcPr>
+            <w:tcW w:w="850" w:type="pct"/>
+          </w:tcPr>
+          <w:p>
+            <w:pPr>
+              <w:cnfStyle w:val="000000000000" w:firstRow="0" w:lastRow="0" w:firstColumn="0" w:lastColumn="0" w:oddVBand="0" w:evenVBand="0" w:oddHBand="0" w:evenHBand="0" w:firstRowFirstColumn="0" w:firstRowLastColumn="0" w:lastRowFirstColumn="0" w:lastRowLastColumn="0"/>
+              <w:rPr>
+                <w:rFonts w:ascii="HelveticaNeue" w:eastAsia="Times New Roman" w:hAnsi="HelveticaNeue"/>
+                <w:color w:val="000000"/>
+                <w:sz w:val="20"/>
+                <w:szCs w:val="20"/>
+              </w:rPr>
+            </w:pPr>
+            <w:r>
+              <w:rPr>
+                <w:rFonts w:ascii="HelveticaNeue" w:eastAsia="Times New Roman" w:hAnsi="HelveticaNeue"/>
+                <w:color w:val="000000"/>
+                <w:sz w:val="20"/>
+                <w:szCs w:val="20"/>
+              </w:rPr>
+              <w:t>Desejavel</w:t>
             </w:r>
           </w:p>
         </w:tc>
@@ -7431,7 +8085,7 @@
         <w:tc>
           <w:tcPr>
             <w:cnfStyle w:val="001000000000" w:firstRow="0" w:lastRow="0" w:firstColumn="1" w:lastColumn="0" w:oddVBand="0" w:evenVBand="0" w:oddHBand="0" w:evenHBand="0" w:firstRowFirstColumn="0" w:firstRowLastColumn="0" w:lastRowFirstColumn="0" w:lastRowLastColumn="0"/>
-            <w:tcW w:w="528" w:type="pct"/>
+            <w:tcW w:w="502" w:type="pct"/>
           </w:tcPr>
           <w:p>
             <w:pPr>
@@ -7448,7 +8102,7 @@
         </w:tc>
         <w:tc>
           <w:tcPr>
-            <w:tcW w:w="1670" w:type="pct"/>
+            <w:tcW w:w="1155" w:type="pct"/>
           </w:tcPr>
           <w:p>
             <w:pPr>
@@ -7464,7 +8118,7 @@
         </w:tc>
         <w:tc>
           <w:tcPr>
-            <w:tcW w:w="2800" w:type="pct"/>
+            <w:tcW w:w="2492" w:type="pct"/>
           </w:tcPr>
           <w:p>
             <w:pPr>
@@ -7510,6 +8164,31 @@
                 <w:lang w:val="zh-CN"/>
               </w:rPr>
               <w:t>finalizar tarefa</w:t>
+            </w:r>
+          </w:p>
+        </w:tc>
+        <w:tc>
+          <w:tcPr>
+            <w:tcW w:w="850" w:type="pct"/>
+          </w:tcPr>
+          <w:p>
+            <w:pPr>
+              <w:cnfStyle w:val="000000000000" w:firstRow="0" w:lastRow="0" w:firstColumn="0" w:lastColumn="0" w:oddVBand="0" w:evenVBand="0" w:oddHBand="0" w:evenHBand="0" w:firstRowFirstColumn="0" w:firstRowLastColumn="0" w:lastRowFirstColumn="0" w:lastRowLastColumn="0"/>
+              <w:rPr>
+                <w:rFonts w:ascii="HelveticaNeue" w:eastAsia="Times New Roman" w:hAnsi="HelveticaNeue"/>
+                <w:color w:val="000000"/>
+                <w:sz w:val="20"/>
+                <w:szCs w:val="20"/>
+              </w:rPr>
+            </w:pPr>
+            <w:r>
+              <w:rPr>
+                <w:rFonts w:ascii="HelveticaNeue" w:eastAsia="Times New Roman" w:hAnsi="HelveticaNeue"/>
+                <w:color w:val="000000"/>
+                <w:sz w:val="20"/>
+                <w:szCs w:val="20"/>
+              </w:rPr>
+              <w:t>Essencial</w:t>
             </w:r>
           </w:p>
         </w:tc>
@@ -7521,7 +8200,7 @@
         <w:tc>
           <w:tcPr>
             <w:cnfStyle w:val="001000000000" w:firstRow="0" w:lastRow="0" w:firstColumn="1" w:lastColumn="0" w:oddVBand="0" w:evenVBand="0" w:oddHBand="0" w:evenHBand="0" w:firstRowFirstColumn="0" w:firstRowLastColumn="0" w:lastRowFirstColumn="0" w:lastRowLastColumn="0"/>
-            <w:tcW w:w="528" w:type="pct"/>
+            <w:tcW w:w="502" w:type="pct"/>
           </w:tcPr>
           <w:p>
             <w:pPr>
@@ -7538,7 +8217,7 @@
         </w:tc>
         <w:tc>
           <w:tcPr>
-            <w:tcW w:w="1670" w:type="pct"/>
+            <w:tcW w:w="1155" w:type="pct"/>
           </w:tcPr>
           <w:p>
             <w:pPr>
@@ -7551,7 +8230,7 @@
         </w:tc>
         <w:tc>
           <w:tcPr>
-            <w:tcW w:w="2800" w:type="pct"/>
+            <w:tcW w:w="2492" w:type="pct"/>
           </w:tcPr>
           <w:p>
             <w:pPr>
@@ -7597,6 +8276,31 @@
                 <w:lang w:val="zh-CN"/>
               </w:rPr>
               <w:t>agendar reunião</w:t>
+            </w:r>
+          </w:p>
+        </w:tc>
+        <w:tc>
+          <w:tcPr>
+            <w:tcW w:w="850" w:type="pct"/>
+          </w:tcPr>
+          <w:p>
+            <w:pPr>
+              <w:cnfStyle w:val="000000000000" w:firstRow="0" w:lastRow="0" w:firstColumn="0" w:lastColumn="0" w:oddVBand="0" w:evenVBand="0" w:oddHBand="0" w:evenHBand="0" w:firstRowFirstColumn="0" w:firstRowLastColumn="0" w:lastRowFirstColumn="0" w:lastRowLastColumn="0"/>
+              <w:rPr>
+                <w:rFonts w:ascii="HelveticaNeue" w:eastAsia="Times New Roman" w:hAnsi="HelveticaNeue"/>
+                <w:color w:val="000000"/>
+                <w:sz w:val="20"/>
+                <w:szCs w:val="20"/>
+              </w:rPr>
+            </w:pPr>
+            <w:r>
+              <w:rPr>
+                <w:rFonts w:ascii="HelveticaNeue" w:eastAsia="Times New Roman" w:hAnsi="HelveticaNeue"/>
+                <w:color w:val="000000"/>
+                <w:sz w:val="20"/>
+                <w:szCs w:val="20"/>
+              </w:rPr>
+              <w:t>Essencial</w:t>
             </w:r>
           </w:p>
         </w:tc>
@@ -7608,7 +8312,7 @@
         <w:tc>
           <w:tcPr>
             <w:cnfStyle w:val="001000000000" w:firstRow="0" w:lastRow="0" w:firstColumn="1" w:lastColumn="0" w:oddVBand="0" w:evenVBand="0" w:oddHBand="0" w:evenHBand="0" w:firstRowFirstColumn="0" w:firstRowLastColumn="0" w:lastRowFirstColumn="0" w:lastRowLastColumn="0"/>
-            <w:tcW w:w="528" w:type="pct"/>
+            <w:tcW w:w="502" w:type="pct"/>
           </w:tcPr>
           <w:p>
             <w:pPr>
@@ -7625,7 +8329,7 @@
         </w:tc>
         <w:tc>
           <w:tcPr>
-            <w:tcW w:w="1670" w:type="pct"/>
+            <w:tcW w:w="1155" w:type="pct"/>
           </w:tcPr>
           <w:p>
             <w:pPr>
@@ -7638,7 +8342,7 @@
         </w:tc>
         <w:tc>
           <w:tcPr>
-            <w:tcW w:w="2800" w:type="pct"/>
+            <w:tcW w:w="2492" w:type="pct"/>
           </w:tcPr>
           <w:p>
             <w:pPr>
@@ -7684,6 +8388,31 @@
                 <w:lang w:val="zh-CN"/>
               </w:rPr>
               <w:t>finalizar uma reunião</w:t>
+            </w:r>
+          </w:p>
+        </w:tc>
+        <w:tc>
+          <w:tcPr>
+            <w:tcW w:w="850" w:type="pct"/>
+          </w:tcPr>
+          <w:p>
+            <w:pPr>
+              <w:cnfStyle w:val="000000000000" w:firstRow="0" w:lastRow="0" w:firstColumn="0" w:lastColumn="0" w:oddVBand="0" w:evenVBand="0" w:oddHBand="0" w:evenHBand="0" w:firstRowFirstColumn="0" w:firstRowLastColumn="0" w:lastRowFirstColumn="0" w:lastRowLastColumn="0"/>
+              <w:rPr>
+                <w:rFonts w:ascii="HelveticaNeue" w:eastAsia="Times New Roman" w:hAnsi="HelveticaNeue"/>
+                <w:color w:val="000000"/>
+                <w:sz w:val="20"/>
+                <w:szCs w:val="20"/>
+              </w:rPr>
+            </w:pPr>
+            <w:r>
+              <w:rPr>
+                <w:rFonts w:ascii="HelveticaNeue" w:eastAsia="Times New Roman" w:hAnsi="HelveticaNeue"/>
+                <w:color w:val="000000"/>
+                <w:sz w:val="20"/>
+                <w:szCs w:val="20"/>
+              </w:rPr>
+              <w:t>Essencial</w:t>
             </w:r>
           </w:p>
         </w:tc>
@@ -7695,7 +8424,7 @@
         <w:tc>
           <w:tcPr>
             <w:cnfStyle w:val="001000000000" w:firstRow="0" w:lastRow="0" w:firstColumn="1" w:lastColumn="0" w:oddVBand="0" w:evenVBand="0" w:oddHBand="0" w:evenHBand="0" w:firstRowFirstColumn="0" w:firstRowLastColumn="0" w:lastRowFirstColumn="0" w:lastRowLastColumn="0"/>
-            <w:tcW w:w="528" w:type="pct"/>
+            <w:tcW w:w="502" w:type="pct"/>
           </w:tcPr>
           <w:p>
             <w:pPr>
@@ -7712,7 +8441,7 @@
         </w:tc>
         <w:tc>
           <w:tcPr>
-            <w:tcW w:w="1670" w:type="pct"/>
+            <w:tcW w:w="1155" w:type="pct"/>
           </w:tcPr>
           <w:p>
             <w:pPr>
@@ -7731,7 +8460,7 @@
         </w:tc>
         <w:tc>
           <w:tcPr>
-            <w:tcW w:w="2800" w:type="pct"/>
+            <w:tcW w:w="2492" w:type="pct"/>
           </w:tcPr>
           <w:p>
             <w:pPr>
@@ -7777,6 +8506,31 @@
                 <w:lang w:val="zh-CN"/>
               </w:rPr>
               <w:t>consultal uma reunião agendada ou que já ocorreu</w:t>
+            </w:r>
+          </w:p>
+        </w:tc>
+        <w:tc>
+          <w:tcPr>
+            <w:tcW w:w="850" w:type="pct"/>
+          </w:tcPr>
+          <w:p>
+            <w:pPr>
+              <w:cnfStyle w:val="000000000000" w:firstRow="0" w:lastRow="0" w:firstColumn="0" w:lastColumn="0" w:oddVBand="0" w:evenVBand="0" w:oddHBand="0" w:evenHBand="0" w:firstRowFirstColumn="0" w:firstRowLastColumn="0" w:lastRowFirstColumn="0" w:lastRowLastColumn="0"/>
+              <w:rPr>
+                <w:rFonts w:ascii="HelveticaNeue" w:eastAsia="Times New Roman" w:hAnsi="HelveticaNeue"/>
+                <w:color w:val="000000"/>
+                <w:sz w:val="20"/>
+                <w:szCs w:val="20"/>
+              </w:rPr>
+            </w:pPr>
+            <w:r>
+              <w:rPr>
+                <w:rFonts w:ascii="HelveticaNeue" w:eastAsia="Times New Roman" w:hAnsi="HelveticaNeue"/>
+                <w:color w:val="000000"/>
+                <w:sz w:val="20"/>
+                <w:szCs w:val="20"/>
+              </w:rPr>
+              <w:t>Desejavel</w:t>
             </w:r>
           </w:p>
         </w:tc>
@@ -7788,7 +8542,7 @@
         <w:tc>
           <w:tcPr>
             <w:cnfStyle w:val="001000000000" w:firstRow="0" w:lastRow="0" w:firstColumn="1" w:lastColumn="0" w:oddVBand="0" w:evenVBand="0" w:oddHBand="0" w:evenHBand="0" w:firstRowFirstColumn="0" w:firstRowLastColumn="0" w:lastRowFirstColumn="0" w:lastRowLastColumn="0"/>
-            <w:tcW w:w="528" w:type="pct"/>
+            <w:tcW w:w="502" w:type="pct"/>
           </w:tcPr>
           <w:p>
             <w:pPr>
@@ -7805,7 +8559,7 @@
         </w:tc>
         <w:tc>
           <w:tcPr>
-            <w:tcW w:w="1670" w:type="pct"/>
+            <w:tcW w:w="1155" w:type="pct"/>
           </w:tcPr>
           <w:p>
             <w:pPr>
@@ -7818,7 +8572,7 @@
         </w:tc>
         <w:tc>
           <w:tcPr>
-            <w:tcW w:w="2800" w:type="pct"/>
+            <w:tcW w:w="2492" w:type="pct"/>
           </w:tcPr>
           <w:p>
             <w:pPr>
@@ -7864,6 +8618,31 @@
                 <w:lang w:val="zh-CN"/>
               </w:rPr>
               <w:t>cadastrar regulamento</w:t>
+            </w:r>
+          </w:p>
+        </w:tc>
+        <w:tc>
+          <w:tcPr>
+            <w:tcW w:w="850" w:type="pct"/>
+          </w:tcPr>
+          <w:p>
+            <w:pPr>
+              <w:cnfStyle w:val="000000000000" w:firstRow="0" w:lastRow="0" w:firstColumn="0" w:lastColumn="0" w:oddVBand="0" w:evenVBand="0" w:oddHBand="0" w:evenHBand="0" w:firstRowFirstColumn="0" w:firstRowLastColumn="0" w:lastRowFirstColumn="0" w:lastRowLastColumn="0"/>
+              <w:rPr>
+                <w:rFonts w:ascii="HelveticaNeue" w:eastAsia="Times New Roman" w:hAnsi="HelveticaNeue"/>
+                <w:color w:val="000000"/>
+                <w:sz w:val="20"/>
+                <w:szCs w:val="20"/>
+              </w:rPr>
+            </w:pPr>
+            <w:r>
+              <w:rPr>
+                <w:rFonts w:ascii="HelveticaNeue" w:eastAsia="Times New Roman" w:hAnsi="HelveticaNeue"/>
+                <w:color w:val="000000"/>
+                <w:sz w:val="20"/>
+                <w:szCs w:val="20"/>
+              </w:rPr>
+              <w:t>Importante</w:t>
             </w:r>
           </w:p>
         </w:tc>
@@ -7875,7 +8654,7 @@
         <w:tc>
           <w:tcPr>
             <w:cnfStyle w:val="001000000000" w:firstRow="0" w:lastRow="0" w:firstColumn="1" w:lastColumn="0" w:oddVBand="0" w:evenVBand="0" w:oddHBand="0" w:evenHBand="0" w:firstRowFirstColumn="0" w:firstRowLastColumn="0" w:lastRowFirstColumn="0" w:lastRowLastColumn="0"/>
-            <w:tcW w:w="528" w:type="pct"/>
+            <w:tcW w:w="502" w:type="pct"/>
           </w:tcPr>
           <w:p>
             <w:pPr>
@@ -7892,7 +8671,7 @@
         </w:tc>
         <w:tc>
           <w:tcPr>
-            <w:tcW w:w="1670" w:type="pct"/>
+            <w:tcW w:w="1155" w:type="pct"/>
           </w:tcPr>
           <w:p>
             <w:pPr>
@@ -7905,7 +8684,7 @@
         </w:tc>
         <w:tc>
           <w:tcPr>
-            <w:tcW w:w="2800" w:type="pct"/>
+            <w:tcW w:w="2492" w:type="pct"/>
           </w:tcPr>
           <w:p>
             <w:pPr>
@@ -7951,6 +8730,31 @@
                 <w:lang w:val="zh-CN"/>
               </w:rPr>
               <w:t>atualizar regulamento</w:t>
+            </w:r>
+          </w:p>
+        </w:tc>
+        <w:tc>
+          <w:tcPr>
+            <w:tcW w:w="850" w:type="pct"/>
+          </w:tcPr>
+          <w:p>
+            <w:pPr>
+              <w:cnfStyle w:val="000000000000" w:firstRow="0" w:lastRow="0" w:firstColumn="0" w:lastColumn="0" w:oddVBand="0" w:evenVBand="0" w:oddHBand="0" w:evenHBand="0" w:firstRowFirstColumn="0" w:firstRowLastColumn="0" w:lastRowFirstColumn="0" w:lastRowLastColumn="0"/>
+              <w:rPr>
+                <w:rFonts w:ascii="HelveticaNeue" w:eastAsia="Times New Roman" w:hAnsi="HelveticaNeue"/>
+                <w:color w:val="000000"/>
+                <w:sz w:val="20"/>
+                <w:szCs w:val="20"/>
+              </w:rPr>
+            </w:pPr>
+            <w:r>
+              <w:rPr>
+                <w:rFonts w:ascii="HelveticaNeue" w:eastAsia="Times New Roman" w:hAnsi="HelveticaNeue"/>
+                <w:color w:val="000000"/>
+                <w:sz w:val="20"/>
+                <w:szCs w:val="20"/>
+              </w:rPr>
+              <w:t>Importante</w:t>
             </w:r>
           </w:p>
         </w:tc>
@@ -7962,7 +8766,7 @@
         <w:tc>
           <w:tcPr>
             <w:cnfStyle w:val="001000000000" w:firstRow="0" w:lastRow="0" w:firstColumn="1" w:lastColumn="0" w:oddVBand="0" w:evenVBand="0" w:oddHBand="0" w:evenHBand="0" w:firstRowFirstColumn="0" w:firstRowLastColumn="0" w:lastRowFirstColumn="0" w:lastRowLastColumn="0"/>
-            <w:tcW w:w="528" w:type="pct"/>
+            <w:tcW w:w="502" w:type="pct"/>
           </w:tcPr>
           <w:p>
             <w:pPr>
@@ -7979,7 +8783,7 @@
         </w:tc>
         <w:tc>
           <w:tcPr>
-            <w:tcW w:w="1670" w:type="pct"/>
+            <w:tcW w:w="1155" w:type="pct"/>
           </w:tcPr>
           <w:p>
             <w:pPr>
@@ -7992,7 +8796,7 @@
         </w:tc>
         <w:tc>
           <w:tcPr>
-            <w:tcW w:w="2800" w:type="pct"/>
+            <w:tcW w:w="2492" w:type="pct"/>
           </w:tcPr>
           <w:p>
             <w:pPr>
@@ -8038,6 +8842,31 @@
                 <w:lang w:val="zh-CN"/>
               </w:rPr>
               <w:t>eliminar regulamento</w:t>
+            </w:r>
+          </w:p>
+        </w:tc>
+        <w:tc>
+          <w:tcPr>
+            <w:tcW w:w="850" w:type="pct"/>
+          </w:tcPr>
+          <w:p>
+            <w:pPr>
+              <w:cnfStyle w:val="000000000000" w:firstRow="0" w:lastRow="0" w:firstColumn="0" w:lastColumn="0" w:oddVBand="0" w:evenVBand="0" w:oddHBand="0" w:evenHBand="0" w:firstRowFirstColumn="0" w:firstRowLastColumn="0" w:lastRowFirstColumn="0" w:lastRowLastColumn="0"/>
+              <w:rPr>
+                <w:rFonts w:ascii="HelveticaNeue" w:eastAsia="Times New Roman" w:hAnsi="HelveticaNeue"/>
+                <w:color w:val="000000"/>
+                <w:sz w:val="20"/>
+                <w:szCs w:val="20"/>
+              </w:rPr>
+            </w:pPr>
+            <w:r>
+              <w:rPr>
+                <w:rFonts w:ascii="HelveticaNeue" w:eastAsia="Times New Roman" w:hAnsi="HelveticaNeue"/>
+                <w:color w:val="000000"/>
+                <w:sz w:val="20"/>
+                <w:szCs w:val="20"/>
+              </w:rPr>
+              <w:t>Essencial</w:t>
             </w:r>
           </w:p>
         </w:tc>
@@ -8049,7 +8878,7 @@
         <w:tc>
           <w:tcPr>
             <w:cnfStyle w:val="001000000000" w:firstRow="0" w:lastRow="0" w:firstColumn="1" w:lastColumn="0" w:oddVBand="0" w:evenVBand="0" w:oddHBand="0" w:evenHBand="0" w:firstRowFirstColumn="0" w:firstRowLastColumn="0" w:lastRowFirstColumn="0" w:lastRowLastColumn="0"/>
-            <w:tcW w:w="528" w:type="pct"/>
+            <w:tcW w:w="502" w:type="pct"/>
           </w:tcPr>
           <w:p>
             <w:pPr>
@@ -8066,7 +8895,7 @@
         </w:tc>
         <w:tc>
           <w:tcPr>
-            <w:tcW w:w="1670" w:type="pct"/>
+            <w:tcW w:w="1155" w:type="pct"/>
           </w:tcPr>
           <w:p>
             <w:pPr>
@@ -8087,7 +8916,7 @@
         </w:tc>
         <w:tc>
           <w:tcPr>
-            <w:tcW w:w="2800" w:type="pct"/>
+            <w:tcW w:w="2492" w:type="pct"/>
           </w:tcPr>
           <w:p>
             <w:pPr>
@@ -8133,6 +8962,31 @@
                 <w:lang w:val="zh-CN"/>
               </w:rPr>
               <w:t>consultar regulamento</w:t>
+            </w:r>
+          </w:p>
+        </w:tc>
+        <w:tc>
+          <w:tcPr>
+            <w:tcW w:w="850" w:type="pct"/>
+          </w:tcPr>
+          <w:p>
+            <w:pPr>
+              <w:cnfStyle w:val="000000000000" w:firstRow="0" w:lastRow="0" w:firstColumn="0" w:lastColumn="0" w:oddVBand="0" w:evenVBand="0" w:oddHBand="0" w:evenHBand="0" w:firstRowFirstColumn="0" w:firstRowLastColumn="0" w:lastRowFirstColumn="0" w:lastRowLastColumn="0"/>
+              <w:rPr>
+                <w:rFonts w:ascii="HelveticaNeue" w:eastAsia="Times New Roman" w:hAnsi="HelveticaNeue"/>
+                <w:color w:val="000000"/>
+                <w:sz w:val="20"/>
+                <w:szCs w:val="20"/>
+              </w:rPr>
+            </w:pPr>
+            <w:r>
+              <w:rPr>
+                <w:rFonts w:ascii="HelveticaNeue" w:eastAsia="Times New Roman" w:hAnsi="HelveticaNeue"/>
+                <w:color w:val="000000"/>
+                <w:sz w:val="20"/>
+                <w:szCs w:val="20"/>
+              </w:rPr>
+              <w:t>Essencial</w:t>
             </w:r>
           </w:p>
         </w:tc>
@@ -8144,7 +8998,7 @@
         <w:tc>
           <w:tcPr>
             <w:cnfStyle w:val="001000000000" w:firstRow="0" w:lastRow="0" w:firstColumn="1" w:lastColumn="0" w:oddVBand="0" w:evenVBand="0" w:oddHBand="0" w:evenHBand="0" w:firstRowFirstColumn="0" w:firstRowLastColumn="0" w:lastRowFirstColumn="0" w:lastRowLastColumn="0"/>
-            <w:tcW w:w="528" w:type="pct"/>
+            <w:tcW w:w="502" w:type="pct"/>
           </w:tcPr>
           <w:p>
             <w:pPr>
@@ -8165,7 +9019,7 @@
         </w:tc>
         <w:tc>
           <w:tcPr>
-            <w:tcW w:w="1670" w:type="pct"/>
+            <w:tcW w:w="1155" w:type="pct"/>
           </w:tcPr>
           <w:p>
             <w:pPr>
@@ -8186,7 +9040,7 @@
         </w:tc>
         <w:tc>
           <w:tcPr>
-            <w:tcW w:w="2800" w:type="pct"/>
+            <w:tcW w:w="2492" w:type="pct"/>
           </w:tcPr>
           <w:p>
             <w:pPr>
@@ -8232,6 +9086,31 @@
                 <w:lang w:val="zh-CN"/>
               </w:rPr>
               <w:t>dar uma nota de avaliação do estudante</w:t>
+            </w:r>
+          </w:p>
+        </w:tc>
+        <w:tc>
+          <w:tcPr>
+            <w:tcW w:w="850" w:type="pct"/>
+          </w:tcPr>
+          <w:p>
+            <w:pPr>
+              <w:cnfStyle w:val="000000000000" w:firstRow="0" w:lastRow="0" w:firstColumn="0" w:lastColumn="0" w:oddVBand="0" w:evenVBand="0" w:oddHBand="0" w:evenHBand="0" w:firstRowFirstColumn="0" w:firstRowLastColumn="0" w:lastRowFirstColumn="0" w:lastRowLastColumn="0"/>
+              <w:rPr>
+                <w:rFonts w:ascii="HelveticaNeue" w:eastAsia="Times New Roman" w:hAnsi="HelveticaNeue"/>
+                <w:color w:val="000000"/>
+                <w:sz w:val="20"/>
+                <w:szCs w:val="20"/>
+              </w:rPr>
+            </w:pPr>
+            <w:r>
+              <w:rPr>
+                <w:rFonts w:ascii="HelveticaNeue" w:eastAsia="Times New Roman" w:hAnsi="HelveticaNeue"/>
+                <w:color w:val="000000"/>
+                <w:sz w:val="20"/>
+                <w:szCs w:val="20"/>
+              </w:rPr>
+              <w:t>Importante</w:t>
             </w:r>
           </w:p>
         </w:tc>
@@ -8243,7 +9122,7 @@
         <w:tc>
           <w:tcPr>
             <w:cnfStyle w:val="001000000000" w:firstRow="0" w:lastRow="0" w:firstColumn="1" w:lastColumn="0" w:oddVBand="0" w:evenVBand="0" w:oddHBand="0" w:evenHBand="0" w:firstRowFirstColumn="0" w:firstRowLastColumn="0" w:lastRowFirstColumn="0" w:lastRowLastColumn="0"/>
-            <w:tcW w:w="528" w:type="pct"/>
+            <w:tcW w:w="502" w:type="pct"/>
           </w:tcPr>
           <w:p>
             <w:pPr>
@@ -8260,7 +9139,7 @@
         </w:tc>
         <w:tc>
           <w:tcPr>
-            <w:tcW w:w="1670" w:type="pct"/>
+            <w:tcW w:w="1155" w:type="pct"/>
           </w:tcPr>
           <w:p>
             <w:pPr>
@@ -8281,7 +9160,7 @@
         </w:tc>
         <w:tc>
           <w:tcPr>
-            <w:tcW w:w="2800" w:type="pct"/>
+            <w:tcW w:w="2492" w:type="pct"/>
           </w:tcPr>
           <w:p>
             <w:pPr>
@@ -8330,6 +9209,31 @@
             </w:r>
           </w:p>
         </w:tc>
+        <w:tc>
+          <w:tcPr>
+            <w:tcW w:w="850" w:type="pct"/>
+          </w:tcPr>
+          <w:p>
+            <w:pPr>
+              <w:cnfStyle w:val="000000000000" w:firstRow="0" w:lastRow="0" w:firstColumn="0" w:lastColumn="0" w:oddVBand="0" w:evenVBand="0" w:oddHBand="0" w:evenHBand="0" w:firstRowFirstColumn="0" w:firstRowLastColumn="0" w:lastRowFirstColumn="0" w:lastRowLastColumn="0"/>
+              <w:rPr>
+                <w:rFonts w:ascii="HelveticaNeue" w:eastAsia="Times New Roman" w:hAnsi="HelveticaNeue"/>
+                <w:color w:val="000000"/>
+                <w:sz w:val="20"/>
+                <w:szCs w:val="20"/>
+              </w:rPr>
+            </w:pPr>
+            <w:r>
+              <w:rPr>
+                <w:rFonts w:ascii="HelveticaNeue" w:eastAsia="Times New Roman" w:hAnsi="HelveticaNeue"/>
+                <w:color w:val="000000"/>
+                <w:sz w:val="20"/>
+                <w:szCs w:val="20"/>
+              </w:rPr>
+              <w:t>Importante</w:t>
+            </w:r>
+          </w:p>
+        </w:tc>
       </w:tr>
     </w:tbl>
     <w:p>
@@ -8411,7 +9315,7 @@
         <w:spacing w:line="360" w:lineRule="auto"/>
         <w:jc w:val="both"/>
         <w:rPr>
-          <w:rFonts w:ascii="Times New Roman" w:hAnsi="Times New Roman" w:hint="eastAsia"/>
+          <w:rFonts w:ascii="Times New Roman" w:hAnsi="Times New Roman"/>
           <w:sz w:val="8"/>
           <w:szCs w:val="8"/>
           <w:lang w:val="zh-CN" w:eastAsia="zh-CN"/>
@@ -8456,6 +9360,585 @@
       <w:pPr>
         <w:spacing w:line="259" w:lineRule="auto"/>
         <w:rPr>
+          <w:rFonts w:ascii="Times New Roman" w:hAnsi="Times New Roman"/>
+          <w:lang w:val="zh-CN" w:eastAsia="zh-CN"/>
+        </w:rPr>
+      </w:pPr>
+    </w:p>
+    <w:p>
+      <w:pPr>
+        <w:spacing w:line="259" w:lineRule="auto"/>
+        <w:rPr>
+          <w:rFonts w:ascii="Times New Roman" w:hAnsi="Times New Roman"/>
+          <w:b/>
+          <w:lang w:val="zh-CN" w:eastAsia="zh-CN"/>
+        </w:rPr>
+      </w:pPr>
+    </w:p>
+    <w:p>
+      <w:pPr>
+        <w:spacing w:line="259" w:lineRule="auto"/>
+        <w:rPr>
+          <w:rFonts w:ascii="Times New Roman" w:hAnsi="Times New Roman"/>
+          <w:lang w:val="zh-CN"/>
+        </w:rPr>
+      </w:pPr>
+      <w:r>
+        <w:rPr>
+          <w:rFonts w:ascii="Times New Roman" w:hAnsi="Times New Roman"/>
+          <w:b/>
+          <w:lang w:val="zh-CN"/>
+        </w:rPr>
+        <w:lastRenderedPageBreak/>
+        <w:t>Usabilidade</w:t>
+      </w:r>
+    </w:p>
+    <w:p>
+      <w:pPr>
+        <w:spacing w:line="259" w:lineRule="auto"/>
+        <w:rPr>
+          <w:rFonts w:ascii="Times New Roman" w:hAnsi="Times New Roman"/>
+          <w:lang w:val="zh-CN"/>
+        </w:rPr>
+      </w:pPr>
+    </w:p>
+    <w:p>
+      <w:pPr>
+        <w:spacing w:line="360" w:lineRule="auto"/>
+        <w:rPr>
+          <w:rFonts w:ascii="Times New Roman" w:hAnsi="Times New Roman"/>
+          <w:lang w:val="zh-CN"/>
+        </w:rPr>
+      </w:pPr>
+      <w:r>
+        <w:rPr>
+          <w:rFonts w:ascii="Times New Roman" w:hAnsi="Times New Roman"/>
+          <w:lang w:val="zh-CN"/>
+        </w:rPr>
+        <w:t xml:space="preserve">RNF1. O sistema deve ser intuitivo e fácil de navegar, qualquer usuário pode usá-lo sem </w:t>
+      </w:r>
+    </w:p>
+    <w:p>
+      <w:pPr>
+        <w:spacing w:line="360" w:lineRule="auto"/>
+        <w:rPr>
+          <w:rFonts w:ascii="Times New Roman" w:hAnsi="Times New Roman"/>
+          <w:lang w:val="zh-CN" w:eastAsia="zh-CN"/>
+        </w:rPr>
+      </w:pPr>
+      <w:r>
+        <w:rPr>
+          <w:rFonts w:ascii="Times New Roman" w:hAnsi="Times New Roman"/>
+          <w:lang w:val="zh-CN"/>
+        </w:rPr>
+        <w:t>ter conhecimentos avançado de informática.</w:t>
+      </w:r>
+    </w:p>
+    <w:p>
+      <w:pPr>
+        <w:spacing w:line="360" w:lineRule="auto"/>
+        <w:rPr>
+          <w:rFonts w:ascii="Times New Roman" w:hAnsi="Times New Roman"/>
+          <w:lang w:val="zh-CN" w:eastAsia="zh-CN"/>
+        </w:rPr>
+      </w:pPr>
+    </w:p>
+    <w:p>
+      <w:pPr>
+        <w:spacing w:line="360" w:lineRule="auto"/>
+        <w:rPr>
+          <w:rFonts w:ascii="Times New Roman" w:hAnsi="Times New Roman"/>
+          <w:lang w:val="zh-CN" w:eastAsia="zh-CN"/>
+        </w:rPr>
+      </w:pPr>
+    </w:p>
+    <w:p>
+      <w:pPr>
+        <w:spacing w:line="360" w:lineRule="auto"/>
+        <w:rPr>
+          <w:rFonts w:ascii="Times New Roman" w:hAnsi="Times New Roman"/>
+          <w:b/>
+          <w:lang w:val="zh-CN"/>
+        </w:rPr>
+      </w:pPr>
+      <w:r>
+        <w:rPr>
+          <w:rFonts w:ascii="Times New Roman" w:hAnsi="Times New Roman"/>
+          <w:b/>
+          <w:lang w:val="zh-CN"/>
+        </w:rPr>
+        <w:t>Confiabilidade</w:t>
+      </w:r>
+    </w:p>
+    <w:p>
+      <w:pPr>
+        <w:spacing w:line="360" w:lineRule="auto"/>
+        <w:rPr>
+          <w:rFonts w:ascii="Times New Roman" w:hAnsi="Times New Roman"/>
+          <w:lang w:val="zh-CN"/>
+        </w:rPr>
+      </w:pPr>
+      <w:r>
+        <w:rPr>
+          <w:rFonts w:ascii="Times New Roman" w:hAnsi="Times New Roman"/>
+          <w:lang w:val="zh-CN"/>
+        </w:rPr>
+        <w:t>RNF2. O sistema valida a coleta de dados para evitar entradas inapropriadas.</w:t>
+      </w:r>
+    </w:p>
+    <w:p>
+      <w:pPr>
+        <w:spacing w:line="360" w:lineRule="auto"/>
+        <w:rPr>
+          <w:rFonts w:ascii="Times New Roman" w:hAnsi="Times New Roman"/>
+          <w:lang w:val="zh-CN"/>
+        </w:rPr>
+      </w:pPr>
+      <w:r>
+        <w:rPr>
+          <w:rFonts w:ascii="Times New Roman" w:hAnsi="Times New Roman"/>
+          <w:b/>
+          <w:lang w:val="zh-CN"/>
+        </w:rPr>
+        <w:t>Segurança</w:t>
+      </w:r>
+    </w:p>
+    <w:p>
+      <w:pPr>
+        <w:spacing w:line="360" w:lineRule="auto"/>
+        <w:jc w:val="both"/>
+        <w:rPr>
+          <w:rFonts w:ascii="Times New Roman" w:hAnsi="Times New Roman"/>
+          <w:lang w:val="zh-CN"/>
+        </w:rPr>
+      </w:pPr>
+      <w:r>
+        <w:rPr>
+          <w:rFonts w:ascii="Times New Roman" w:hAnsi="Times New Roman"/>
+          <w:lang w:val="zh-CN"/>
+        </w:rPr>
+        <w:t>RNF3. A integridade e confidencialidade das informações são asseguradas através de</w:t>
+      </w:r>
+      <w:r>
+        <w:rPr>
+          <w:rFonts w:ascii="Times New Roman" w:hAnsi="Times New Roman"/>
+          <w:lang w:val="pt-PT"/>
+        </w:rPr>
+        <w:t xml:space="preserve"> </w:t>
+      </w:r>
+      <w:r>
+        <w:rPr>
+          <w:rFonts w:ascii="Times New Roman" w:hAnsi="Times New Roman"/>
+          <w:lang w:val="zh-CN"/>
+        </w:rPr>
+        <w:t xml:space="preserve">mecanismos de controlo de acesso de usuários não autorizados, através de senha e </w:t>
+      </w:r>
+      <w:r>
+        <w:rPr>
+          <w:rFonts w:ascii="Times New Roman" w:hAnsi="Times New Roman"/>
+          <w:lang w:val="pt-PT"/>
+        </w:rPr>
+        <w:t xml:space="preserve"> </w:t>
+      </w:r>
+      <w:r>
+        <w:rPr>
+          <w:rFonts w:ascii="Times New Roman" w:hAnsi="Times New Roman"/>
+          <w:lang w:val="zh-CN"/>
+        </w:rPr>
+        <w:t>definição de acesso para cada usuário, de modo que cada um pode ter disponível somente a atividade relacionada a ele.</w:t>
+      </w:r>
+    </w:p>
+    <w:p>
+      <w:pPr>
+        <w:spacing w:line="360" w:lineRule="auto"/>
+        <w:rPr>
+          <w:rFonts w:ascii="Times New Roman" w:hAnsi="Times New Roman"/>
+          <w:sz w:val="12"/>
+          <w:szCs w:val="12"/>
+          <w:lang w:val="zh-CN"/>
+        </w:rPr>
+      </w:pPr>
+    </w:p>
+    <w:p>
+      <w:pPr>
+        <w:spacing w:line="360" w:lineRule="auto"/>
+        <w:rPr>
+          <w:rFonts w:ascii="Times New Roman" w:hAnsi="Times New Roman"/>
+          <w:lang w:val="zh-CN"/>
+        </w:rPr>
+      </w:pPr>
+      <w:r>
+        <w:rPr>
+          <w:rFonts w:ascii="Times New Roman" w:hAnsi="Times New Roman"/>
+          <w:lang w:val="zh-CN"/>
+        </w:rPr>
+        <w:t xml:space="preserve">RNF4. O sistema garante que a exclusão de informações emita uma opção de aviso antes </w:t>
+      </w:r>
+    </w:p>
+    <w:p>
+      <w:pPr>
+        <w:spacing w:line="360" w:lineRule="auto"/>
+        <w:rPr>
+          <w:rFonts w:ascii="Times New Roman" w:hAnsi="Times New Roman"/>
+          <w:lang w:val="zh-CN"/>
+        </w:rPr>
+      </w:pPr>
+      <w:r>
+        <w:rPr>
+          <w:rFonts w:ascii="Times New Roman" w:hAnsi="Times New Roman"/>
+          <w:lang w:val="zh-CN"/>
+        </w:rPr>
+        <w:t>de executar a ação.</w:t>
+      </w:r>
+    </w:p>
+    <w:p>
+      <w:pPr>
+        <w:spacing w:line="360" w:lineRule="auto"/>
+        <w:rPr>
+          <w:rFonts w:ascii="Times New Roman" w:hAnsi="Times New Roman"/>
+          <w:sz w:val="8"/>
+          <w:szCs w:val="8"/>
+          <w:lang w:val="zh-CN"/>
+        </w:rPr>
+      </w:pPr>
+    </w:p>
+    <w:p>
+      <w:pPr>
+        <w:spacing w:line="360" w:lineRule="auto"/>
+        <w:rPr>
+          <w:rFonts w:ascii="Times New Roman" w:hAnsi="Times New Roman"/>
+          <w:lang w:val="zh-CN"/>
+        </w:rPr>
+      </w:pPr>
+      <w:r>
+        <w:rPr>
+          <w:rFonts w:ascii="Times New Roman" w:hAnsi="Times New Roman"/>
+          <w:lang w:val="zh-CN"/>
+        </w:rPr>
+        <w:t>RNF5. A mensagem de erro exibida aos usuários é genérica, sem dar detalhes das informações, para não comprometer a segurança e a integridade dos dados.</w:t>
+      </w:r>
+    </w:p>
+    <w:p>
+      <w:pPr>
+        <w:spacing w:line="360" w:lineRule="auto"/>
+        <w:rPr>
+          <w:rFonts w:ascii="Times New Roman" w:hAnsi="Times New Roman"/>
+          <w:sz w:val="12"/>
+          <w:szCs w:val="12"/>
+          <w:lang w:val="zh-CN"/>
+        </w:rPr>
+      </w:pPr>
+    </w:p>
+    <w:p>
+      <w:pPr>
+        <w:spacing w:line="360" w:lineRule="auto"/>
+        <w:rPr>
+          <w:rFonts w:ascii="Times New Roman" w:hAnsi="Times New Roman"/>
+          <w:lang w:val="zh-CN"/>
+        </w:rPr>
+      </w:pPr>
+      <w:r>
+        <w:rPr>
+          <w:rFonts w:ascii="Times New Roman" w:hAnsi="Times New Roman"/>
+          <w:lang w:val="zh-CN"/>
+        </w:rPr>
+        <w:t>RNF6. O canal de comunicação com o servidor de banco de dados deve ser seguro.</w:t>
+      </w:r>
+    </w:p>
+    <w:p>
+      <w:pPr>
+        <w:spacing w:line="360" w:lineRule="auto"/>
+        <w:rPr>
+          <w:rFonts w:ascii="Times New Roman" w:hAnsi="Times New Roman"/>
+          <w:sz w:val="8"/>
+          <w:szCs w:val="8"/>
+          <w:lang w:val="zh-CN"/>
+        </w:rPr>
+      </w:pPr>
+    </w:p>
+    <w:p>
+      <w:pPr>
+        <w:spacing w:line="360" w:lineRule="auto"/>
+        <w:rPr>
+          <w:rFonts w:ascii="Times New Roman" w:hAnsi="Times New Roman"/>
+          <w:lang w:val="zh-CN"/>
+        </w:rPr>
+      </w:pPr>
+      <w:r>
+        <w:rPr>
+          <w:rFonts w:ascii="Times New Roman" w:hAnsi="Times New Roman"/>
+          <w:b/>
+          <w:lang w:val="zh-CN"/>
+        </w:rPr>
+        <w:t>Aparência ou interface externa</w:t>
+      </w:r>
+    </w:p>
+    <w:p>
+      <w:pPr>
+        <w:spacing w:line="360" w:lineRule="auto"/>
+        <w:rPr>
+          <w:rFonts w:ascii="Times New Roman" w:hAnsi="Times New Roman"/>
+          <w:sz w:val="14"/>
+          <w:szCs w:val="14"/>
+          <w:lang w:val="zh-CN"/>
+        </w:rPr>
+      </w:pPr>
+    </w:p>
+    <w:p>
+      <w:pPr>
+        <w:spacing w:line="360" w:lineRule="auto"/>
+        <w:rPr>
+          <w:rFonts w:ascii="Times New Roman" w:hAnsi="Times New Roman"/>
+          <w:lang w:val="zh-CN"/>
+        </w:rPr>
+      </w:pPr>
+      <w:r>
+        <w:rPr>
+          <w:rFonts w:ascii="Times New Roman" w:hAnsi="Times New Roman"/>
+          <w:lang w:val="zh-CN"/>
+        </w:rPr>
+        <w:t xml:space="preserve">RNF7. A boa organização das informações é garantida para permitir a interpretação </w:t>
+      </w:r>
+    </w:p>
+    <w:p>
+      <w:pPr>
+        <w:spacing w:line="360" w:lineRule="auto"/>
+        <w:rPr>
+          <w:rFonts w:ascii="Times New Roman" w:hAnsi="Times New Roman"/>
+          <w:lang w:val="zh-CN"/>
+        </w:rPr>
+      </w:pPr>
+      <w:r>
+        <w:rPr>
+          <w:rFonts w:ascii="Times New Roman" w:hAnsi="Times New Roman"/>
+          <w:lang w:val="zh-CN"/>
+        </w:rPr>
+        <w:t>correta.</w:t>
+      </w:r>
+    </w:p>
+    <w:p>
+      <w:pPr>
+        <w:rPr>
+          <w:rFonts w:ascii="Times New Roman" w:hAnsi="Times New Roman"/>
+          <w:lang w:val="zh-CN"/>
+        </w:rPr>
+      </w:pPr>
+      <w:r>
+        <w:rPr>
+          <w:rFonts w:ascii="Times New Roman" w:hAnsi="Times New Roman"/>
+          <w:lang w:val="zh-CN"/>
+        </w:rPr>
+        <w:br w:type="page"/>
+      </w:r>
+    </w:p>
+    <w:p>
+      <w:pPr>
+        <w:pStyle w:val="Ttulo2"/>
+        <w:ind w:left="0"/>
+        <w:rPr>
+          <w:lang w:val="en-US"/>
+        </w:rPr>
+      </w:pPr>
+      <w:r>
+        <w:rPr>
+          <w:lang w:val="en-US"/>
+        </w:rPr>
+        <w:lastRenderedPageBreak/>
+        <w:t>4.3 REGRAS DE NEGÓCIO</w:t>
+      </w:r>
+    </w:p>
+    <w:p>
+      <w:pPr>
+        <w:spacing w:line="360" w:lineRule="auto"/>
+        <w:rPr>
+          <w:rFonts w:ascii="Times New Roman" w:hAnsi="Times New Roman"/>
+          <w:lang w:val="zh-CN" w:eastAsia="zh-CN"/>
+        </w:rPr>
+      </w:pPr>
+      <w:r>
+        <w:rPr>
+          <w:rFonts w:ascii="Times New Roman" w:hAnsi="Times New Roman"/>
+          <w:lang w:val="zh-CN"/>
+        </w:rPr>
+        <w:t xml:space="preserve">RN1. </w:t>
+      </w:r>
+      <w:r>
+        <w:rPr>
+          <w:rFonts w:ascii="Times New Roman" w:hAnsi="Times New Roman"/>
+          <w:lang w:val="pt-PT"/>
+        </w:rPr>
+        <w:t xml:space="preserve">O </w:t>
+      </w:r>
+      <w:r>
+        <w:rPr>
+          <w:rFonts w:ascii="Times New Roman" w:hAnsi="Times New Roman"/>
+          <w:lang w:val="pt-PT"/>
+        </w:rPr>
+        <w:t>c</w:t>
+      </w:r>
+      <w:r>
+        <w:rPr>
+          <w:rFonts w:ascii="Times New Roman" w:hAnsi="Times New Roman"/>
+          <w:lang w:val="pt-PT"/>
+        </w:rPr>
+        <w:t xml:space="preserve">oordenador </w:t>
+      </w:r>
+      <w:r>
+        <w:rPr>
+          <w:rFonts w:ascii="Times New Roman" w:hAnsi="Times New Roman"/>
+          <w:lang w:val="pt-PT"/>
+        </w:rPr>
+        <w:t>é único que pode aprovar uma proposta de tema para</w:t>
+      </w:r>
+      <w:r>
+        <w:rPr>
+          <w:rFonts w:ascii="Times New Roman" w:hAnsi="Times New Roman"/>
+          <w:lang w:val="pt-PT"/>
+        </w:rPr>
+        <w:t xml:space="preserve"> o projecto de conclusão de curso</w:t>
+      </w:r>
+      <w:r>
+        <w:rPr>
+          <w:rFonts w:ascii="Times New Roman" w:hAnsi="Times New Roman"/>
+          <w:lang w:val="zh-CN"/>
+        </w:rPr>
+        <w:t>.</w:t>
+      </w:r>
+    </w:p>
+    <w:p>
+      <w:pPr>
+        <w:spacing w:line="360" w:lineRule="auto"/>
+        <w:rPr>
+          <w:rFonts w:ascii="Times New Roman" w:hAnsi="Times New Roman"/>
+          <w:lang w:val="pt-PT"/>
+        </w:rPr>
+      </w:pPr>
+      <w:r>
+        <w:rPr>
+          <w:rFonts w:ascii="Times New Roman" w:hAnsi="Times New Roman"/>
+          <w:lang w:val="zh-CN"/>
+        </w:rPr>
+        <w:t>RN</w:t>
+      </w:r>
+      <w:r>
+        <w:rPr>
+          <w:rFonts w:ascii="Times New Roman" w:hAnsi="Times New Roman"/>
+          <w:lang w:val="pt-PT"/>
+        </w:rPr>
+        <w:t>2</w:t>
+      </w:r>
+      <w:r>
+        <w:rPr>
+          <w:rFonts w:ascii="Times New Roman" w:hAnsi="Times New Roman"/>
+          <w:lang w:val="zh-CN"/>
+        </w:rPr>
+        <w:t xml:space="preserve">. </w:t>
+      </w:r>
+      <w:r>
+        <w:rPr>
+          <w:rFonts w:ascii="Times New Roman" w:hAnsi="Times New Roman"/>
+          <w:lang w:val="pt-PT"/>
+        </w:rPr>
+        <w:t>Somente o gestor do sistema pode gerir estudante</w:t>
+      </w:r>
+      <w:r>
+        <w:rPr>
+          <w:rFonts w:ascii="Times New Roman" w:hAnsi="Times New Roman"/>
+          <w:lang w:val="pt-PT"/>
+        </w:rPr>
+        <w:t>s</w:t>
+      </w:r>
+      <w:r>
+        <w:rPr>
+          <w:rFonts w:ascii="Times New Roman" w:hAnsi="Times New Roman"/>
+          <w:lang w:val="pt-PT"/>
+        </w:rPr>
+        <w:t xml:space="preserve"> e professor</w:t>
+      </w:r>
+      <w:r>
+        <w:rPr>
+          <w:rFonts w:ascii="Times New Roman" w:hAnsi="Times New Roman"/>
+          <w:lang w:val="pt-PT"/>
+        </w:rPr>
+        <w:t>es</w:t>
+      </w:r>
+      <w:r>
+        <w:rPr>
+          <w:rFonts w:ascii="Times New Roman" w:hAnsi="Times New Roman"/>
+          <w:lang w:val="pt-PT"/>
+        </w:rPr>
+        <w:t>.</w:t>
+      </w:r>
+    </w:p>
+    <w:p>
+      <w:pPr>
+        <w:spacing w:line="360" w:lineRule="auto"/>
+        <w:rPr>
+          <w:rFonts w:ascii="Times New Roman" w:hAnsi="Times New Roman"/>
+          <w:lang w:val="pt-PT"/>
+        </w:rPr>
+      </w:pPr>
+      <w:r>
+        <w:rPr>
+          <w:rFonts w:ascii="Times New Roman" w:hAnsi="Times New Roman"/>
+          <w:lang w:val="zh-CN"/>
+        </w:rPr>
+        <w:t>RN</w:t>
+      </w:r>
+      <w:r>
+        <w:rPr>
+          <w:rFonts w:ascii="Times New Roman" w:hAnsi="Times New Roman"/>
+          <w:lang w:val="pt-PT"/>
+        </w:rPr>
+        <w:t>3</w:t>
+      </w:r>
+      <w:r>
+        <w:rPr>
+          <w:rFonts w:ascii="Times New Roman" w:hAnsi="Times New Roman"/>
+          <w:lang w:val="zh-CN"/>
+        </w:rPr>
+        <w:t xml:space="preserve">. </w:t>
+      </w:r>
+      <w:r>
+        <w:rPr>
+          <w:rFonts w:ascii="Times New Roman" w:hAnsi="Times New Roman"/>
+          <w:lang w:val="pt-PT"/>
+        </w:rPr>
+        <w:t>O processo de criar, eliminar</w:t>
+      </w:r>
+      <w:r>
+        <w:rPr>
+          <w:rFonts w:ascii="Times New Roman" w:hAnsi="Times New Roman"/>
+          <w:lang w:val="pt-PT"/>
+        </w:rPr>
+        <w:t xml:space="preserve">, </w:t>
+      </w:r>
+      <w:r>
+        <w:rPr>
+          <w:rFonts w:ascii="Times New Roman" w:hAnsi="Times New Roman"/>
+          <w:lang w:val="pt-PT"/>
+        </w:rPr>
+        <w:t>actualizar regulamento</w:t>
+      </w:r>
+      <w:r>
+        <w:rPr>
+          <w:rFonts w:ascii="Times New Roman" w:hAnsi="Times New Roman"/>
+          <w:lang w:val="pt-PT"/>
+        </w:rPr>
+        <w:t xml:space="preserve"> e</w:t>
+      </w:r>
+      <w:r>
+        <w:rPr>
+          <w:rFonts w:ascii="Times New Roman" w:hAnsi="Times New Roman"/>
+          <w:lang w:val="pt-PT"/>
+        </w:rPr>
+        <w:t xml:space="preserve"> turma está a cargo exclusivo do coordenador.</w:t>
+      </w:r>
+    </w:p>
+    <w:p>
+      <w:pPr>
+        <w:spacing w:line="360" w:lineRule="auto"/>
+        <w:rPr>
           <w:rFonts w:ascii="Times New Roman" w:hAnsi="Times New Roman" w:hint="eastAsia"/>
           <w:lang w:val="zh-CN" w:eastAsia="zh-CN"/>
         </w:rPr>
@@ -8463,347 +9946,12 @@
     </w:p>
     <w:p>
       <w:pPr>
-        <w:spacing w:line="259" w:lineRule="auto"/>
-        <w:rPr>
-          <w:rFonts w:ascii="Times New Roman" w:hAnsi="Times New Roman"/>
-          <w:lang w:val="zh-CN"/>
-        </w:rPr>
-      </w:pPr>
-      <w:r>
-        <w:rPr>
-          <w:rFonts w:ascii="Times New Roman" w:hAnsi="Times New Roman"/>
-          <w:b/>
-          <w:lang w:val="zh-CN"/>
-        </w:rPr>
-        <w:t>Usabilidade</w:t>
-      </w:r>
-    </w:p>
-    <w:p>
-      <w:pPr>
-        <w:spacing w:line="259" w:lineRule="auto"/>
-        <w:rPr>
-          <w:rFonts w:ascii="Times New Roman" w:hAnsi="Times New Roman"/>
-          <w:lang w:val="zh-CN"/>
-        </w:rPr>
-      </w:pPr>
-    </w:p>
-    <w:p>
-      <w:pPr>
-        <w:spacing w:line="360" w:lineRule="auto"/>
-        <w:rPr>
-          <w:rFonts w:ascii="Times New Roman" w:hAnsi="Times New Roman"/>
-          <w:lang w:val="zh-CN"/>
-        </w:rPr>
-      </w:pPr>
-      <w:r>
-        <w:rPr>
-          <w:rFonts w:ascii="Times New Roman" w:hAnsi="Times New Roman"/>
-          <w:lang w:val="zh-CN"/>
-        </w:rPr>
-        <w:t xml:space="preserve">RNF1. O sistema deve ser intuitivo e fácil de navegar, qualquer usuário pode usá-lo sem </w:t>
-      </w:r>
-    </w:p>
-    <w:p>
-      <w:pPr>
-        <w:spacing w:line="360" w:lineRule="auto"/>
-        <w:rPr>
-          <w:rFonts w:ascii="Times New Roman" w:hAnsi="Times New Roman"/>
-          <w:lang w:val="zh-CN" w:eastAsia="zh-CN"/>
-        </w:rPr>
-      </w:pPr>
-      <w:r>
-        <w:rPr>
-          <w:rFonts w:ascii="Times New Roman" w:hAnsi="Times New Roman"/>
-          <w:lang w:val="zh-CN"/>
-        </w:rPr>
-        <w:t>ter conhecimentos avançado de informática.</w:t>
-      </w:r>
-    </w:p>
-    <w:p>
-      <w:pPr>
-        <w:spacing w:line="360" w:lineRule="auto"/>
-        <w:rPr>
-          <w:rFonts w:ascii="Times New Roman" w:hAnsi="Times New Roman"/>
-          <w:lang w:val="zh-CN" w:eastAsia="zh-CN"/>
-        </w:rPr>
-      </w:pPr>
-    </w:p>
-    <w:p>
-      <w:pPr>
-        <w:spacing w:line="360" w:lineRule="auto"/>
-        <w:rPr>
-          <w:rFonts w:ascii="Times New Roman" w:hAnsi="Times New Roman" w:hint="eastAsia"/>
-          <w:lang w:val="zh-CN" w:eastAsia="zh-CN"/>
-        </w:rPr>
-      </w:pPr>
-    </w:p>
-    <w:p>
-      <w:pPr>
-        <w:spacing w:line="360" w:lineRule="auto"/>
-        <w:rPr>
-          <w:rFonts w:ascii="Times New Roman" w:hAnsi="Times New Roman" w:hint="eastAsia"/>
-          <w:b/>
-          <w:lang w:val="zh-CN"/>
-        </w:rPr>
-      </w:pPr>
-      <w:r>
-        <w:rPr>
-          <w:rFonts w:ascii="Times New Roman" w:hAnsi="Times New Roman"/>
-          <w:b/>
-          <w:lang w:val="zh-CN"/>
-        </w:rPr>
-        <w:lastRenderedPageBreak/>
-        <w:t>Confiabilidade</w:t>
-      </w:r>
-    </w:p>
-    <w:p>
-      <w:pPr>
-        <w:spacing w:line="360" w:lineRule="auto"/>
-        <w:rPr>
-          <w:rFonts w:ascii="Times New Roman" w:hAnsi="Times New Roman" w:hint="eastAsia"/>
-          <w:lang w:val="zh-CN"/>
-        </w:rPr>
-      </w:pPr>
-      <w:r>
-        <w:rPr>
-          <w:rFonts w:ascii="Times New Roman" w:hAnsi="Times New Roman"/>
-          <w:lang w:val="zh-CN"/>
-        </w:rPr>
-        <w:t>RNF2. O sistema valida a coleta de dados para evitar entradas inapropriadas.</w:t>
-      </w:r>
-    </w:p>
-    <w:p>
-      <w:pPr>
-        <w:spacing w:line="360" w:lineRule="auto"/>
-        <w:rPr>
-          <w:rFonts w:ascii="Times New Roman" w:hAnsi="Times New Roman" w:hint="eastAsia"/>
-          <w:lang w:val="zh-CN"/>
-        </w:rPr>
-      </w:pPr>
-      <w:r>
-        <w:rPr>
-          <w:rFonts w:ascii="Times New Roman" w:hAnsi="Times New Roman"/>
-          <w:b/>
-          <w:lang w:val="zh-CN"/>
-        </w:rPr>
-        <w:t>Segurança</w:t>
-      </w:r>
-    </w:p>
-    <w:p>
-      <w:pPr>
-        <w:spacing w:line="360" w:lineRule="auto"/>
-        <w:jc w:val="both"/>
-        <w:rPr>
-          <w:rFonts w:ascii="Times New Roman" w:hAnsi="Times New Roman"/>
-          <w:lang w:val="zh-CN"/>
-        </w:rPr>
-      </w:pPr>
-      <w:r>
-        <w:rPr>
-          <w:rFonts w:ascii="Times New Roman" w:hAnsi="Times New Roman"/>
-          <w:lang w:val="zh-CN"/>
-        </w:rPr>
-        <w:t>RNF3. A integridade e confidencialidade das informações são asseguradas através de</w:t>
-      </w:r>
-      <w:r>
-        <w:rPr>
-          <w:rFonts w:ascii="Times New Roman" w:hAnsi="Times New Roman"/>
-          <w:lang w:val="pt-PT"/>
-        </w:rPr>
-        <w:t xml:space="preserve"> </w:t>
-      </w:r>
-      <w:r>
-        <w:rPr>
-          <w:rFonts w:ascii="Times New Roman" w:hAnsi="Times New Roman"/>
-          <w:lang w:val="zh-CN"/>
-        </w:rPr>
-        <w:t xml:space="preserve">mecanismos de controlo de acesso de usuários não autorizados, através de senha e </w:t>
-      </w:r>
-      <w:r>
-        <w:rPr>
-          <w:rFonts w:ascii="Times New Roman" w:hAnsi="Times New Roman"/>
-          <w:lang w:val="pt-PT"/>
-        </w:rPr>
-        <w:t xml:space="preserve"> </w:t>
-      </w:r>
-      <w:r>
-        <w:rPr>
-          <w:rFonts w:ascii="Times New Roman" w:hAnsi="Times New Roman"/>
-          <w:lang w:val="zh-CN"/>
-        </w:rPr>
-        <w:t>definição de acesso para cada usuário, de modo que cada um pode ter disponível somente a atividade relacionada a ele.</w:t>
-      </w:r>
-    </w:p>
-    <w:p>
-      <w:pPr>
-        <w:spacing w:line="360" w:lineRule="auto"/>
-        <w:rPr>
-          <w:rFonts w:ascii="Times New Roman" w:hAnsi="Times New Roman"/>
-          <w:sz w:val="12"/>
-          <w:szCs w:val="12"/>
-          <w:lang w:val="zh-CN"/>
-        </w:rPr>
-      </w:pPr>
-    </w:p>
-    <w:p>
-      <w:pPr>
-        <w:spacing w:line="360" w:lineRule="auto"/>
-        <w:rPr>
-          <w:rFonts w:ascii="Times New Roman" w:hAnsi="Times New Roman"/>
-          <w:lang w:val="zh-CN"/>
-        </w:rPr>
-      </w:pPr>
-      <w:r>
-        <w:rPr>
-          <w:rFonts w:ascii="Times New Roman" w:hAnsi="Times New Roman"/>
-          <w:lang w:val="zh-CN"/>
-        </w:rPr>
-        <w:t xml:space="preserve">RNF4. O sistema garante que a exclusão de informações emita uma opção de aviso antes </w:t>
-      </w:r>
-    </w:p>
-    <w:p>
-      <w:pPr>
-        <w:spacing w:line="360" w:lineRule="auto"/>
-        <w:rPr>
-          <w:rFonts w:ascii="Times New Roman" w:hAnsi="Times New Roman"/>
-          <w:lang w:val="zh-CN"/>
-        </w:rPr>
-      </w:pPr>
-      <w:r>
-        <w:rPr>
-          <w:rFonts w:ascii="Times New Roman" w:hAnsi="Times New Roman"/>
-          <w:lang w:val="zh-CN"/>
-        </w:rPr>
-        <w:t>de executar a ação.</w:t>
-      </w:r>
-    </w:p>
-    <w:p>
-      <w:pPr>
-        <w:spacing w:line="360" w:lineRule="auto"/>
-        <w:rPr>
-          <w:rFonts w:ascii="Times New Roman" w:hAnsi="Times New Roman"/>
-          <w:sz w:val="8"/>
-          <w:szCs w:val="8"/>
-          <w:lang w:val="zh-CN"/>
-        </w:rPr>
-      </w:pPr>
-    </w:p>
-    <w:p>
-      <w:pPr>
-        <w:spacing w:line="360" w:lineRule="auto"/>
-        <w:rPr>
-          <w:rFonts w:ascii="Times New Roman" w:hAnsi="Times New Roman"/>
-          <w:lang w:val="zh-CN"/>
-        </w:rPr>
-      </w:pPr>
-      <w:r>
-        <w:rPr>
-          <w:rFonts w:ascii="Times New Roman" w:hAnsi="Times New Roman"/>
-          <w:lang w:val="zh-CN"/>
-        </w:rPr>
-        <w:t>RNF5. A mensagem de erro exibida aos usuários é genérica, sem dar detalhes das informações, para não comprometer a segurança e a integridade dos dados.</w:t>
-      </w:r>
-    </w:p>
-    <w:p>
-      <w:pPr>
-        <w:spacing w:line="360" w:lineRule="auto"/>
-        <w:rPr>
-          <w:rFonts w:ascii="Times New Roman" w:hAnsi="Times New Roman"/>
-          <w:sz w:val="12"/>
-          <w:szCs w:val="12"/>
-          <w:lang w:val="zh-CN"/>
-        </w:rPr>
-      </w:pPr>
-    </w:p>
-    <w:p>
-      <w:pPr>
-        <w:spacing w:line="360" w:lineRule="auto"/>
-        <w:rPr>
-          <w:rFonts w:ascii="Times New Roman" w:hAnsi="Times New Roman"/>
-          <w:lang w:val="zh-CN"/>
-        </w:rPr>
-      </w:pPr>
-      <w:r>
-        <w:rPr>
-          <w:rFonts w:ascii="Times New Roman" w:hAnsi="Times New Roman"/>
-          <w:lang w:val="zh-CN"/>
-        </w:rPr>
-        <w:t>RNF6. O canal de comunicação com o servidor de banco de dados deve ser seguro.</w:t>
-      </w:r>
-    </w:p>
-    <w:p>
-      <w:pPr>
-        <w:spacing w:line="360" w:lineRule="auto"/>
-        <w:rPr>
-          <w:rFonts w:ascii="Times New Roman" w:hAnsi="Times New Roman"/>
-          <w:sz w:val="8"/>
-          <w:szCs w:val="8"/>
-          <w:lang w:val="zh-CN"/>
-        </w:rPr>
-      </w:pPr>
-    </w:p>
-    <w:p>
-      <w:pPr>
-        <w:spacing w:line="360" w:lineRule="auto"/>
-        <w:rPr>
-          <w:rFonts w:ascii="Times New Roman" w:hAnsi="Times New Roman"/>
-          <w:lang w:val="zh-CN"/>
-        </w:rPr>
-      </w:pPr>
-      <w:r>
-        <w:rPr>
-          <w:rFonts w:ascii="Times New Roman" w:hAnsi="Times New Roman"/>
-          <w:b/>
-          <w:lang w:val="zh-CN"/>
-        </w:rPr>
-        <w:t>Aparência ou interface externa</w:t>
-      </w:r>
-    </w:p>
-    <w:p>
-      <w:pPr>
-        <w:spacing w:line="360" w:lineRule="auto"/>
-        <w:rPr>
-          <w:rFonts w:ascii="Times New Roman" w:hAnsi="Times New Roman"/>
-          <w:sz w:val="14"/>
-          <w:szCs w:val="14"/>
-          <w:lang w:val="zh-CN"/>
-        </w:rPr>
-      </w:pPr>
-    </w:p>
-    <w:p>
-      <w:pPr>
-        <w:spacing w:line="360" w:lineRule="auto"/>
-        <w:rPr>
-          <w:rFonts w:ascii="Times New Roman" w:hAnsi="Times New Roman"/>
-          <w:lang w:val="zh-CN"/>
-        </w:rPr>
-      </w:pPr>
-      <w:r>
-        <w:rPr>
-          <w:rFonts w:ascii="Times New Roman" w:hAnsi="Times New Roman"/>
-          <w:lang w:val="zh-CN"/>
-        </w:rPr>
-        <w:t xml:space="preserve">RNF7. A boa organização das informações é garantida para permitir a interpretação </w:t>
-      </w:r>
-    </w:p>
-    <w:p>
-      <w:pPr>
-        <w:spacing w:line="360" w:lineRule="auto"/>
-        <w:rPr>
-          <w:rFonts w:ascii="Times New Roman" w:hAnsi="Times New Roman"/>
-          <w:lang w:val="zh-CN"/>
-        </w:rPr>
-      </w:pPr>
-      <w:r>
-        <w:rPr>
-          <w:rFonts w:ascii="Times New Roman" w:hAnsi="Times New Roman"/>
-          <w:lang w:val="zh-CN"/>
-        </w:rPr>
-        <w:t>correta.</w:t>
-      </w:r>
-      <w:r>
-        <w:rPr>
-          <w:rFonts w:ascii="Times New Roman" w:hAnsi="Times New Roman"/>
+        <w:rPr>
+          <w:lang w:val="zh-CN"/>
+        </w:rPr>
+      </w:pPr>
+      <w:r>
+        <w:rPr>
           <w:lang w:val="zh-CN"/>
         </w:rPr>
         <w:br w:type="page"/>
@@ -9687,7 +10835,7 @@
       <w:pPr>
         <w:jc w:val="both"/>
         <w:rPr>
-          <w:rFonts w:asciiTheme="majorBidi" w:hAnsiTheme="majorBidi" w:cstheme="majorBidi" w:hint="eastAsia"/>
+          <w:rFonts w:asciiTheme="majorBidi" w:hAnsiTheme="majorBidi" w:cstheme="majorBidi"/>
           <w:b/>
           <w:lang w:val="zh-CN" w:eastAsia="zh-CN"/>
         </w:rPr>
@@ -10007,40 +11155,55 @@
           <w:rFonts w:asciiTheme="majorBidi" w:hAnsiTheme="majorBidi" w:cstheme="majorBidi"/>
           <w:lang w:val="en-US"/>
         </w:rPr>
-        <w:t xml:space="preserve"> </w:t>
-      </w:r>
-      <w:proofErr w:type="spellStart"/>
-      <w:r>
+        <w:t xml:space="preserve"> Modelagem. Nova Jersey : Prentice Hall, 2011.</w:t>
+      </w:r>
+    </w:p>
+    <w:p>
+      <w:pPr>
+        <w:jc w:val="both"/>
         <w:rPr>
           <w:rFonts w:asciiTheme="majorBidi" w:hAnsiTheme="majorBidi" w:cstheme="majorBidi"/>
           <w:lang w:val="en-US"/>
         </w:rPr>
-        <w:t>Modelagem</w:t>
-      </w:r>
-      <w:proofErr w:type="spellEnd"/>
-      <w:r>
+      </w:pPr>
+    </w:p>
+    <w:p>
+      <w:pPr>
+        <w:jc w:val="both"/>
         <w:rPr>
           <w:rFonts w:asciiTheme="majorBidi" w:hAnsiTheme="majorBidi" w:cstheme="majorBidi"/>
           <w:lang w:val="en-US"/>
         </w:rPr>
-        <w:t xml:space="preserve">. Nova </w:t>
-      </w:r>
-      <w:proofErr w:type="gramStart"/>
+      </w:pPr>
+      <w:r>
+        <w:rPr>
+          <w:rFonts w:asciiTheme="majorBidi" w:hAnsiTheme="majorBidi" w:cstheme="majorBidi"/>
+          <w:b/>
+        </w:rPr>
+        <w:t>Silva, Flávio. 2006.</w:t>
+      </w:r>
+      <w:r>
+        <w:rPr>
+          <w:rFonts w:asciiTheme="majorBidi" w:hAnsiTheme="majorBidi" w:cstheme="majorBidi"/>
+        </w:rPr>
+        <w:t xml:space="preserve"> Modelagem de Software. </w:t>
+      </w:r>
       <w:r>
         <w:rPr>
           <w:rFonts w:asciiTheme="majorBidi" w:hAnsiTheme="majorBidi" w:cstheme="majorBidi"/>
           <w:lang w:val="en-US"/>
         </w:rPr>
-        <w:t>Jersey :</w:t>
-      </w:r>
-      <w:proofErr w:type="gramEnd"/>
-      <w:r>
+        <w:t>2006.</w:t>
+      </w:r>
+    </w:p>
+    <w:p>
+      <w:pPr>
+        <w:jc w:val="both"/>
         <w:rPr>
           <w:rFonts w:asciiTheme="majorBidi" w:hAnsiTheme="majorBidi" w:cstheme="majorBidi"/>
           <w:lang w:val="en-US"/>
         </w:rPr>
-        <w:t xml:space="preserve"> Prentice Hall, 2011.</w:t>
-      </w:r>
+      </w:pPr>
     </w:p>
     <w:p>
       <w:pPr>
@@ -10048,52 +11211,6 @@
         <w:rPr>
           <w:rFonts w:asciiTheme="majorBidi" w:hAnsiTheme="majorBidi" w:cstheme="majorBidi"/>
           <w:lang w:val="en-US"/>
-        </w:rPr>
-      </w:pPr>
-    </w:p>
-    <w:p>
-      <w:pPr>
-        <w:jc w:val="both"/>
-        <w:rPr>
-          <w:rFonts w:asciiTheme="majorBidi" w:hAnsiTheme="majorBidi" w:cstheme="majorBidi"/>
-          <w:lang w:val="en-US"/>
-        </w:rPr>
-      </w:pPr>
-      <w:r>
-        <w:rPr>
-          <w:rFonts w:asciiTheme="majorBidi" w:hAnsiTheme="majorBidi" w:cstheme="majorBidi"/>
-          <w:b/>
-        </w:rPr>
-        <w:t>Silva, Flávio. 2006.</w:t>
-      </w:r>
-      <w:r>
-        <w:rPr>
-          <w:rFonts w:asciiTheme="majorBidi" w:hAnsiTheme="majorBidi" w:cstheme="majorBidi"/>
-        </w:rPr>
-        <w:t xml:space="preserve"> Modelagem de Software. </w:t>
-      </w:r>
-      <w:r>
-        <w:rPr>
-          <w:rFonts w:asciiTheme="majorBidi" w:hAnsiTheme="majorBidi" w:cstheme="majorBidi"/>
-          <w:lang w:val="en-US"/>
-        </w:rPr>
-        <w:t>2006.</w:t>
-      </w:r>
-    </w:p>
-    <w:p>
-      <w:pPr>
-        <w:jc w:val="both"/>
-        <w:rPr>
-          <w:rFonts w:asciiTheme="majorBidi" w:hAnsiTheme="majorBidi" w:cstheme="majorBidi"/>
-          <w:lang w:val="en-US"/>
-        </w:rPr>
-      </w:pPr>
-    </w:p>
-    <w:p>
-      <w:pPr>
-        <w:jc w:val="both"/>
-        <w:rPr>
-          <w:rFonts w:asciiTheme="majorBidi" w:hAnsiTheme="majorBidi" w:cstheme="majorBidi"/>
         </w:rPr>
       </w:pPr>
       <w:r>
@@ -10109,27 +11226,12 @@
           <w:rFonts w:asciiTheme="majorBidi" w:hAnsiTheme="majorBidi" w:cstheme="majorBidi"/>
           <w:lang w:val="en-US"/>
         </w:rPr>
-        <w:t xml:space="preserve"> </w:t>
-      </w:r>
-      <w:proofErr w:type="gramStart"/>
+        <w:t xml:space="preserve"> Open Source Software Engineering Tools. </w:t>
+      </w:r>
       <w:r>
         <w:rPr>
           <w:rFonts w:asciiTheme="majorBidi" w:hAnsiTheme="majorBidi" w:cstheme="majorBidi"/>
           <w:lang w:val="en-US"/>
-        </w:rPr>
-        <w:t>Open Source</w:t>
-      </w:r>
-      <w:proofErr w:type="gramEnd"/>
-      <w:r>
-        <w:rPr>
-          <w:rFonts w:asciiTheme="majorBidi" w:hAnsiTheme="majorBidi" w:cstheme="majorBidi"/>
-          <w:lang w:val="en-US"/>
-        </w:rPr>
-        <w:t xml:space="preserve"> Software Engineering Tools. </w:t>
-      </w:r>
-      <w:r>
-        <w:rPr>
-          <w:rFonts w:asciiTheme="majorBidi" w:hAnsiTheme="majorBidi" w:cstheme="majorBidi"/>
         </w:rPr>
         <w:t xml:space="preserve">Tigris.org. [Online] Tigris.org, </w:t>
       </w:r>
@@ -10247,7 +11349,7 @@
 </file>
 
 <file path=word/endnotes.xml><?xml version="1.0" encoding="utf-8"?>
-<w:endnotes xmlns:wpc="http://schemas.microsoft.com/office/word/2010/wordprocessingCanvas" xmlns:cx="http://schemas.microsoft.com/office/drawing/2014/chartex" xmlns:cx1="http://schemas.microsoft.com/office/drawing/2015/9/8/chartex" xmlns:cx2="http://schemas.microsoft.com/office/drawing/2015/10/21/chartex" xmlns:cx3="http://schemas.microsoft.com/office/drawing/2016/5/9/chartex" xmlns:cx4="http://schemas.microsoft.com/office/drawing/2016/5/10/chartex" xmlns:cx5="http://schemas.microsoft.com/office/drawing/2016/5/11/chartex" xmlns:cx6="http://schemas.microsoft.com/office/drawing/2016/5/12/chartex" xmlns:cx7="http://schemas.microsoft.com/office/drawing/2016/5/13/chartex" xmlns:cx8="http://schemas.microsoft.com/office/drawing/2016/5/14/chartex" xmlns:mc="http://schemas.openxmlformats.org/markup-compatibility/2006" xmlns:aink="http://schemas.microsoft.com/office/drawing/2016/ink" xmlns:am3d="http://schemas.microsoft.com/office/drawing/2017/model3d" xmlns:o="urn:schemas-microsoft-com:office:office" xmlns:oel="http://schemas.microsoft.com/office/2019/extlst" xmlns:r="http://schemas.openxmlformats.org/officeDocument/2006/relationships" xmlns:m="http://schemas.openxmlformats.org/officeDocument/2006/math" xmlns:v="urn:schemas-microsoft-com:vml" xmlns:wp14="http://schemas.microsoft.com/office/word/2010/wordprocessingDrawing" xmlns:wp="http://schemas.openxmlformats.org/drawingml/2006/wordprocessingDrawing" xmlns:w10="urn:schemas-microsoft-com:office:word" xmlns:w="http://schemas.openxmlformats.org/wordprocessingml/2006/main" xmlns:w14="http://schemas.microsoft.com/office/word/2010/wordml" xmlns:w15="http://schemas.microsoft.com/office/word/2012/wordml" xmlns:w16cex="http://schemas.microsoft.com/office/word/2018/wordml/cex" xmlns:w16cid="http://schemas.microsoft.com/office/word/2016/wordml/cid" xmlns:w16="http://schemas.microsoft.com/office/word/2018/wordml" xmlns:w16sdtdh="http://schemas.microsoft.com/office/word/2020/wordml/sdtdatahash" xmlns:w16se="http://schemas.microsoft.com/office/word/2015/wordml/symex" xmlns:wpg="http://schemas.microsoft.com/office/word/2010/wordprocessingGroup" xmlns:wpi="http://schemas.microsoft.com/office/word/2010/wordprocessingInk" xmlns:wne="http://schemas.microsoft.com/office/word/2006/wordml" xmlns:wps="http://schemas.microsoft.com/office/word/2010/wordprocessingShape" mc:Ignorable="w14 w15 w16se w16cid w16 w16cex w16sdtdh wp14">
+<w:endnotes xmlns:wpc="http://schemas.microsoft.com/office/word/2010/wordprocessingCanvas" xmlns:cx="http://schemas.microsoft.com/office/drawing/2014/chartex" xmlns:cx1="http://schemas.microsoft.com/office/drawing/2015/9/8/chartex" xmlns:cx2="http://schemas.microsoft.com/office/drawing/2015/10/21/chartex" xmlns:cx3="http://schemas.microsoft.com/office/drawing/2016/5/9/chartex" xmlns:cx4="http://schemas.microsoft.com/office/drawing/2016/5/10/chartex" xmlns:cx5="http://schemas.microsoft.com/office/drawing/2016/5/11/chartex" xmlns:cx6="http://schemas.microsoft.com/office/drawing/2016/5/12/chartex" xmlns:cx7="http://schemas.microsoft.com/office/drawing/2016/5/13/chartex" xmlns:cx8="http://schemas.microsoft.com/office/drawing/2016/5/14/chartex" xmlns:mc="http://schemas.openxmlformats.org/markup-compatibility/2006" xmlns:aink="http://schemas.microsoft.com/office/drawing/2016/ink" xmlns:am3d="http://schemas.microsoft.com/office/drawing/2017/model3d" xmlns:o="urn:schemas-microsoft-com:office:office" xmlns:oel="http://schemas.microsoft.com/office/2019/extlst" xmlns:r="http://schemas.openxmlformats.org/officeDocument/2006/relationships" xmlns:m="http://schemas.openxmlformats.org/officeDocument/2006/math" xmlns:v="urn:schemas-microsoft-com:vml" xmlns:wp14="http://schemas.microsoft.com/office/word/2010/wordprocessingDrawing" xmlns:wp="http://schemas.openxmlformats.org/drawingml/2006/wordprocessingDrawing" xmlns:w10="urn:schemas-microsoft-com:office:word" xmlns:w="http://schemas.openxmlformats.org/wordprocessingml/2006/main" xmlns:w14="http://schemas.microsoft.com/office/word/2010/wordml" xmlns:w15="http://schemas.microsoft.com/office/word/2012/wordml" xmlns:w16cex="http://schemas.microsoft.com/office/word/2018/wordml/cex" xmlns:w16cid="http://schemas.microsoft.com/office/word/2016/wordml/cid" xmlns:w16="http://schemas.microsoft.com/office/word/2018/wordml" xmlns:w16du="http://schemas.microsoft.com/office/word/2023/wordml/word16du" xmlns:w16sdtdh="http://schemas.microsoft.com/office/word/2020/wordml/sdtdatahash" xmlns:w16se="http://schemas.microsoft.com/office/word/2015/wordml/symex" xmlns:wpg="http://schemas.microsoft.com/office/word/2010/wordprocessingGroup" xmlns:wpi="http://schemas.microsoft.com/office/word/2010/wordprocessingInk" xmlns:wne="http://schemas.microsoft.com/office/word/2006/wordml" xmlns:wps="http://schemas.microsoft.com/office/word/2010/wordprocessingShape" mc:Ignorable="w14 w15 w16se w16cid w16 w16cex w16sdtdh wp14">
   <w:endnote w:type="separator" w:id="-1">
     <w:p>
       <w:r>
@@ -10266,7 +11368,7 @@
 </file>
 
 <file path=word/footer1.xml><?xml version="1.0" encoding="utf-8"?>
-<w:ftr xmlns:wpc="http://schemas.microsoft.com/office/word/2010/wordprocessingCanvas" xmlns:cx="http://schemas.microsoft.com/office/drawing/2014/chartex" xmlns:cx1="http://schemas.microsoft.com/office/drawing/2015/9/8/chartex" xmlns:cx2="http://schemas.microsoft.com/office/drawing/2015/10/21/chartex" xmlns:cx3="http://schemas.microsoft.com/office/drawing/2016/5/9/chartex" xmlns:cx4="http://schemas.microsoft.com/office/drawing/2016/5/10/chartex" xmlns:cx5="http://schemas.microsoft.com/office/drawing/2016/5/11/chartex" xmlns:cx6="http://schemas.microsoft.com/office/drawing/2016/5/12/chartex" xmlns:cx7="http://schemas.microsoft.com/office/drawing/2016/5/13/chartex" xmlns:cx8="http://schemas.microsoft.com/office/drawing/2016/5/14/chartex" xmlns:mc="http://schemas.openxmlformats.org/markup-compatibility/2006" xmlns:aink="http://schemas.microsoft.com/office/drawing/2016/ink" xmlns:am3d="http://schemas.microsoft.com/office/drawing/2017/model3d" xmlns:o="urn:schemas-microsoft-com:office:office" xmlns:oel="http://schemas.microsoft.com/office/2019/extlst" xmlns:r="http://schemas.openxmlformats.org/officeDocument/2006/relationships" xmlns:m="http://schemas.openxmlformats.org/officeDocument/2006/math" xmlns:v="urn:schemas-microsoft-com:vml" xmlns:wp14="http://schemas.microsoft.com/office/word/2010/wordprocessingDrawing" xmlns:wp="http://schemas.openxmlformats.org/drawingml/2006/wordprocessingDrawing" xmlns:w10="urn:schemas-microsoft-com:office:word" xmlns:w="http://schemas.openxmlformats.org/wordprocessingml/2006/main" xmlns:w14="http://schemas.microsoft.com/office/word/2010/wordml" xmlns:w15="http://schemas.microsoft.com/office/word/2012/wordml" xmlns:w16cex="http://schemas.microsoft.com/office/word/2018/wordml/cex" xmlns:w16cid="http://schemas.microsoft.com/office/word/2016/wordml/cid" xmlns:w16="http://schemas.microsoft.com/office/word/2018/wordml" xmlns:w16sdtdh="http://schemas.microsoft.com/office/word/2020/wordml/sdtdatahash" xmlns:w16se="http://schemas.microsoft.com/office/word/2015/wordml/symex" xmlns:wpg="http://schemas.microsoft.com/office/word/2010/wordprocessingGroup" xmlns:wpi="http://schemas.microsoft.com/office/word/2010/wordprocessingInk" xmlns:wne="http://schemas.microsoft.com/office/word/2006/wordml" xmlns:wps="http://schemas.microsoft.com/office/word/2010/wordprocessingShape" mc:Ignorable="w14 w15 w16se w16cid w16 w16cex w16sdtdh wp14">
+<w:ftr xmlns:wpc="http://schemas.microsoft.com/office/word/2010/wordprocessingCanvas" xmlns:cx="http://schemas.microsoft.com/office/drawing/2014/chartex" xmlns:cx1="http://schemas.microsoft.com/office/drawing/2015/9/8/chartex" xmlns:cx2="http://schemas.microsoft.com/office/drawing/2015/10/21/chartex" xmlns:cx3="http://schemas.microsoft.com/office/drawing/2016/5/9/chartex" xmlns:cx4="http://schemas.microsoft.com/office/drawing/2016/5/10/chartex" xmlns:cx5="http://schemas.microsoft.com/office/drawing/2016/5/11/chartex" xmlns:cx6="http://schemas.microsoft.com/office/drawing/2016/5/12/chartex" xmlns:cx7="http://schemas.microsoft.com/office/drawing/2016/5/13/chartex" xmlns:cx8="http://schemas.microsoft.com/office/drawing/2016/5/14/chartex" xmlns:mc="http://schemas.openxmlformats.org/markup-compatibility/2006" xmlns:aink="http://schemas.microsoft.com/office/drawing/2016/ink" xmlns:am3d="http://schemas.microsoft.com/office/drawing/2017/model3d" xmlns:o="urn:schemas-microsoft-com:office:office" xmlns:oel="http://schemas.microsoft.com/office/2019/extlst" xmlns:r="http://schemas.openxmlformats.org/officeDocument/2006/relationships" xmlns:m="http://schemas.openxmlformats.org/officeDocument/2006/math" xmlns:v="urn:schemas-microsoft-com:vml" xmlns:wp14="http://schemas.microsoft.com/office/word/2010/wordprocessingDrawing" xmlns:wp="http://schemas.openxmlformats.org/drawingml/2006/wordprocessingDrawing" xmlns:w10="urn:schemas-microsoft-com:office:word" xmlns:w="http://schemas.openxmlformats.org/wordprocessingml/2006/main" xmlns:w14="http://schemas.microsoft.com/office/word/2010/wordml" xmlns:w15="http://schemas.microsoft.com/office/word/2012/wordml" xmlns:w16cex="http://schemas.microsoft.com/office/word/2018/wordml/cex" xmlns:w16cid="http://schemas.microsoft.com/office/word/2016/wordml/cid" xmlns:w16="http://schemas.microsoft.com/office/word/2018/wordml" xmlns:w16du="http://schemas.microsoft.com/office/word/2023/wordml/word16du" xmlns:w16sdtdh="http://schemas.microsoft.com/office/word/2020/wordml/sdtdatahash" xmlns:w16se="http://schemas.microsoft.com/office/word/2015/wordml/symex" xmlns:wpg="http://schemas.microsoft.com/office/word/2010/wordprocessingGroup" xmlns:wpi="http://schemas.microsoft.com/office/word/2010/wordprocessingInk" xmlns:wne="http://schemas.microsoft.com/office/word/2006/wordml" xmlns:wps="http://schemas.microsoft.com/office/word/2010/wordprocessingShape" mc:Ignorable="w14 w15 w16se w16cid w16 w16cex w16sdtdh wp14">
   <w:sdt>
     <w:sdtPr>
       <w:id w:val="70864336"/>
@@ -10274,7 +11376,6 @@
         <w:docPartGallery w:val="AutoText"/>
       </w:docPartObj>
     </w:sdtPr>
-    <w:sdtEndPr/>
     <w:sdtContent>
       <w:p>
         <w:pPr>
@@ -10311,7 +11412,7 @@
 </file>
 
 <file path=word/footnotes.xml><?xml version="1.0" encoding="utf-8"?>
-<w:footnotes xmlns:wpc="http://schemas.microsoft.com/office/word/2010/wordprocessingCanvas" xmlns:cx="http://schemas.microsoft.com/office/drawing/2014/chartex" xmlns:cx1="http://schemas.microsoft.com/office/drawing/2015/9/8/chartex" xmlns:cx2="http://schemas.microsoft.com/office/drawing/2015/10/21/chartex" xmlns:cx3="http://schemas.microsoft.com/office/drawing/2016/5/9/chartex" xmlns:cx4="http://schemas.microsoft.com/office/drawing/2016/5/10/chartex" xmlns:cx5="http://schemas.microsoft.com/office/drawing/2016/5/11/chartex" xmlns:cx6="http://schemas.microsoft.com/office/drawing/2016/5/12/chartex" xmlns:cx7="http://schemas.microsoft.com/office/drawing/2016/5/13/chartex" xmlns:cx8="http://schemas.microsoft.com/office/drawing/2016/5/14/chartex" xmlns:mc="http://schemas.openxmlformats.org/markup-compatibility/2006" xmlns:aink="http://schemas.microsoft.com/office/drawing/2016/ink" xmlns:am3d="http://schemas.microsoft.com/office/drawing/2017/model3d" xmlns:o="urn:schemas-microsoft-com:office:office" xmlns:oel="http://schemas.microsoft.com/office/2019/extlst" xmlns:r="http://schemas.openxmlformats.org/officeDocument/2006/relationships" xmlns:m="http://schemas.openxmlformats.org/officeDocument/2006/math" xmlns:v="urn:schemas-microsoft-com:vml" xmlns:wp14="http://schemas.microsoft.com/office/word/2010/wordprocessingDrawing" xmlns:wp="http://schemas.openxmlformats.org/drawingml/2006/wordprocessingDrawing" xmlns:w10="urn:schemas-microsoft-com:office:word" xmlns:w="http://schemas.openxmlformats.org/wordprocessingml/2006/main" xmlns:w14="http://schemas.microsoft.com/office/word/2010/wordml" xmlns:w15="http://schemas.microsoft.com/office/word/2012/wordml" xmlns:w16cex="http://schemas.microsoft.com/office/word/2018/wordml/cex" xmlns:w16cid="http://schemas.microsoft.com/office/word/2016/wordml/cid" xmlns:w16="http://schemas.microsoft.com/office/word/2018/wordml" xmlns:w16sdtdh="http://schemas.microsoft.com/office/word/2020/wordml/sdtdatahash" xmlns:w16se="http://schemas.microsoft.com/office/word/2015/wordml/symex" xmlns:wpg="http://schemas.microsoft.com/office/word/2010/wordprocessingGroup" xmlns:wpi="http://schemas.microsoft.com/office/word/2010/wordprocessingInk" xmlns:wne="http://schemas.microsoft.com/office/word/2006/wordml" xmlns:wps="http://schemas.microsoft.com/office/word/2010/wordprocessingShape" mc:Ignorable="w14 w15 w16se w16cid w16 w16cex w16sdtdh wp14">
+<w:footnotes xmlns:wpc="http://schemas.microsoft.com/office/word/2010/wordprocessingCanvas" xmlns:cx="http://schemas.microsoft.com/office/drawing/2014/chartex" xmlns:cx1="http://schemas.microsoft.com/office/drawing/2015/9/8/chartex" xmlns:cx2="http://schemas.microsoft.com/office/drawing/2015/10/21/chartex" xmlns:cx3="http://schemas.microsoft.com/office/drawing/2016/5/9/chartex" xmlns:cx4="http://schemas.microsoft.com/office/drawing/2016/5/10/chartex" xmlns:cx5="http://schemas.microsoft.com/office/drawing/2016/5/11/chartex" xmlns:cx6="http://schemas.microsoft.com/office/drawing/2016/5/12/chartex" xmlns:cx7="http://schemas.microsoft.com/office/drawing/2016/5/13/chartex" xmlns:cx8="http://schemas.microsoft.com/office/drawing/2016/5/14/chartex" xmlns:mc="http://schemas.openxmlformats.org/markup-compatibility/2006" xmlns:aink="http://schemas.microsoft.com/office/drawing/2016/ink" xmlns:am3d="http://schemas.microsoft.com/office/drawing/2017/model3d" xmlns:o="urn:schemas-microsoft-com:office:office" xmlns:oel="http://schemas.microsoft.com/office/2019/extlst" xmlns:r="http://schemas.openxmlformats.org/officeDocument/2006/relationships" xmlns:m="http://schemas.openxmlformats.org/officeDocument/2006/math" xmlns:v="urn:schemas-microsoft-com:vml" xmlns:wp14="http://schemas.microsoft.com/office/word/2010/wordprocessingDrawing" xmlns:wp="http://schemas.openxmlformats.org/drawingml/2006/wordprocessingDrawing" xmlns:w10="urn:schemas-microsoft-com:office:word" xmlns:w="http://schemas.openxmlformats.org/wordprocessingml/2006/main" xmlns:w14="http://schemas.microsoft.com/office/word/2010/wordml" xmlns:w15="http://schemas.microsoft.com/office/word/2012/wordml" xmlns:w16cex="http://schemas.microsoft.com/office/word/2018/wordml/cex" xmlns:w16cid="http://schemas.microsoft.com/office/word/2016/wordml/cid" xmlns:w16="http://schemas.microsoft.com/office/word/2018/wordml" xmlns:w16du="http://schemas.microsoft.com/office/word/2023/wordml/word16du" xmlns:w16sdtdh="http://schemas.microsoft.com/office/word/2020/wordml/sdtdatahash" xmlns:w16se="http://schemas.microsoft.com/office/word/2015/wordml/symex" xmlns:wpg="http://schemas.microsoft.com/office/word/2010/wordprocessingGroup" xmlns:wpi="http://schemas.microsoft.com/office/word/2010/wordprocessingInk" xmlns:wne="http://schemas.microsoft.com/office/word/2006/wordml" xmlns:wps="http://schemas.microsoft.com/office/word/2010/wordprocessingShape" mc:Ignorable="w14 w15 w16se w16cid w16 w16cex w16sdtdh wp14">
   <w:footnote w:type="separator" w:id="-1">
     <w:p>
       <w:r>
@@ -10330,7 +11431,7 @@
 </file>
 
 <file path=word/numbering.xml><?xml version="1.0" encoding="utf-8"?>
-<w:numbering xmlns:wpc="http://schemas.microsoft.com/office/word/2010/wordprocessingCanvas" xmlns:cx="http://schemas.microsoft.com/office/drawing/2014/chartex" xmlns:cx1="http://schemas.microsoft.com/office/drawing/2015/9/8/chartex" xmlns:cx2="http://schemas.microsoft.com/office/drawing/2015/10/21/chartex" xmlns:cx3="http://schemas.microsoft.com/office/drawing/2016/5/9/chartex" xmlns:cx4="http://schemas.microsoft.com/office/drawing/2016/5/10/chartex" xmlns:cx5="http://schemas.microsoft.com/office/drawing/2016/5/11/chartex" xmlns:cx6="http://schemas.microsoft.com/office/drawing/2016/5/12/chartex" xmlns:cx7="http://schemas.microsoft.com/office/drawing/2016/5/13/chartex" xmlns:cx8="http://schemas.microsoft.com/office/drawing/2016/5/14/chartex" xmlns:mc="http://schemas.openxmlformats.org/markup-compatibility/2006" xmlns:aink="http://schemas.microsoft.com/office/drawing/2016/ink" xmlns:am3d="http://schemas.microsoft.com/office/drawing/2017/model3d" xmlns:o="urn:schemas-microsoft-com:office:office" xmlns:oel="http://schemas.microsoft.com/office/2019/extlst" xmlns:r="http://schemas.openxmlformats.org/officeDocument/2006/relationships" xmlns:m="http://schemas.openxmlformats.org/officeDocument/2006/math" xmlns:v="urn:schemas-microsoft-com:vml" xmlns:wp14="http://schemas.microsoft.com/office/word/2010/wordprocessingDrawing" xmlns:wp="http://schemas.openxmlformats.org/drawingml/2006/wordprocessingDrawing" xmlns:w10="urn:schemas-microsoft-com:office:word" xmlns:w="http://schemas.openxmlformats.org/wordprocessingml/2006/main" xmlns:w14="http://schemas.microsoft.com/office/word/2010/wordml" xmlns:w15="http://schemas.microsoft.com/office/word/2012/wordml" xmlns:w16cex="http://schemas.microsoft.com/office/word/2018/wordml/cex" xmlns:w16cid="http://schemas.microsoft.com/office/word/2016/wordml/cid" xmlns:w16="http://schemas.microsoft.com/office/word/2018/wordml" xmlns:w16sdtdh="http://schemas.microsoft.com/office/word/2020/wordml/sdtdatahash" xmlns:w16se="http://schemas.microsoft.com/office/word/2015/wordml/symex" xmlns:wpg="http://schemas.microsoft.com/office/word/2010/wordprocessingGroup" xmlns:wpi="http://schemas.microsoft.com/office/word/2010/wordprocessingInk" xmlns:wne="http://schemas.microsoft.com/office/word/2006/wordml" xmlns:wps="http://schemas.microsoft.com/office/word/2010/wordprocessingShape" mc:Ignorable="w14 w15 w16se w16cid w16 w16cex w16sdtdh wp14">
+<w:numbering xmlns:wpc="http://schemas.microsoft.com/office/word/2010/wordprocessingCanvas" xmlns:cx="http://schemas.microsoft.com/office/drawing/2014/chartex" xmlns:cx1="http://schemas.microsoft.com/office/drawing/2015/9/8/chartex" xmlns:cx2="http://schemas.microsoft.com/office/drawing/2015/10/21/chartex" xmlns:cx3="http://schemas.microsoft.com/office/drawing/2016/5/9/chartex" xmlns:cx4="http://schemas.microsoft.com/office/drawing/2016/5/10/chartex" xmlns:cx5="http://schemas.microsoft.com/office/drawing/2016/5/11/chartex" xmlns:cx6="http://schemas.microsoft.com/office/drawing/2016/5/12/chartex" xmlns:cx7="http://schemas.microsoft.com/office/drawing/2016/5/13/chartex" xmlns:cx8="http://schemas.microsoft.com/office/drawing/2016/5/14/chartex" xmlns:mc="http://schemas.openxmlformats.org/markup-compatibility/2006" xmlns:aink="http://schemas.microsoft.com/office/drawing/2016/ink" xmlns:am3d="http://schemas.microsoft.com/office/drawing/2017/model3d" xmlns:o="urn:schemas-microsoft-com:office:office" xmlns:oel="http://schemas.microsoft.com/office/2019/extlst" xmlns:r="http://schemas.openxmlformats.org/officeDocument/2006/relationships" xmlns:m="http://schemas.openxmlformats.org/officeDocument/2006/math" xmlns:v="urn:schemas-microsoft-com:vml" xmlns:wp14="http://schemas.microsoft.com/office/word/2010/wordprocessingDrawing" xmlns:wp="http://schemas.openxmlformats.org/drawingml/2006/wordprocessingDrawing" xmlns:w10="urn:schemas-microsoft-com:office:word" xmlns:w="http://schemas.openxmlformats.org/wordprocessingml/2006/main" xmlns:w14="http://schemas.microsoft.com/office/word/2010/wordml" xmlns:w15="http://schemas.microsoft.com/office/word/2012/wordml" xmlns:w16cex="http://schemas.microsoft.com/office/word/2018/wordml/cex" xmlns:w16cid="http://schemas.microsoft.com/office/word/2016/wordml/cid" xmlns:w16="http://schemas.microsoft.com/office/word/2018/wordml" xmlns:w16du="http://schemas.microsoft.com/office/word/2023/wordml/word16du" xmlns:w16sdtdh="http://schemas.microsoft.com/office/word/2020/wordml/sdtdatahash" xmlns:w16se="http://schemas.microsoft.com/office/word/2015/wordml/symex" xmlns:wpg="http://schemas.microsoft.com/office/word/2010/wordprocessingGroup" xmlns:wpi="http://schemas.microsoft.com/office/word/2010/wordprocessingInk" xmlns:wne="http://schemas.microsoft.com/office/word/2006/wordml" xmlns:wps="http://schemas.microsoft.com/office/word/2010/wordprocessingShape" mc:Ignorable="w14 w15 w16se w16cid w16 w16cex w16sdtdh wp14">
   <w:abstractNum w:abstractNumId="0" w15:restartNumberingAfterBreak="0">
     <w:nsid w:val="126141A1"/>
     <w:multiLevelType w:val="multilevel"/>
@@ -11071,6 +12172,7 @@
   <w:style w:type="paragraph" w:default="1" w:styleId="Normal">
     <w:name w:val="Normal"/>
     <w:qFormat/>
+    <w:rsid w:val="00C00EC3"/>
     <w:rPr>
       <w:rFonts w:ascii="Calibri" w:eastAsia="SimSun" w:hAnsi="Calibri" w:cs="Times New Roman"/>
       <w:sz w:val="24"/>
@@ -11706,6 +12808,10 @@
 </file>
 
 <file path=customXml/item1.xml><?xml version="1.0" encoding="utf-8"?>
+<b:Sources xmlns:b="http://schemas.openxmlformats.org/officeDocument/2006/bibliography" xmlns="http://schemas.openxmlformats.org/officeDocument/2006/bibliography" SelectedStyle="\APASixthEditionOfficeOnline.xsl" StyleName="APA" Version="6"/>
+</file>
+
+<file path=customXml/item2.xml><?xml version="1.0" encoding="utf-8"?>
 <s:customData xmlns="http://www.wps.cn/officeDocument/2013/wpsCustomData" xmlns:s="http://www.wps.cn/officeDocument/2013/wpsCustomData">
   <customSectProps>
     <customSectPr/>
@@ -11718,22 +12824,18 @@
 </s:customData>
 </file>
 
-<file path=customXml/item2.xml><?xml version="1.0" encoding="utf-8"?>
-<b:Sources xmlns:b="http://schemas.openxmlformats.org/officeDocument/2006/bibliography" xmlns="http://schemas.openxmlformats.org/officeDocument/2006/bibliography" SelectedStyle="\APASixthEditionOfficeOnline.xsl" StyleName="APA" Version="6"/>
+<file path=customXml/itemProps1.xml><?xml version="1.0" encoding="utf-8"?>
+<ds:datastoreItem xmlns:ds="http://schemas.openxmlformats.org/officeDocument/2006/customXml" ds:itemID="{7EF103C4-C453-4946-BD47-6C417ABFF4BE}">
+  <ds:schemaRefs>
+    <ds:schemaRef ds:uri="http://schemas.openxmlformats.org/officeDocument/2006/bibliography"/>
+  </ds:schemaRefs>
+</ds:datastoreItem>
 </file>
 
-<file path=customXml/itemProps1.xml><?xml version="1.0" encoding="utf-8"?>
+<file path=customXml/itemProps2.xml><?xml version="1.0" encoding="utf-8"?>
 <ds:datastoreItem xmlns:ds="http://schemas.openxmlformats.org/officeDocument/2006/customXml" ds:itemID="{B1977F7D-205B-4081-913C-38D41E755F92}">
   <ds:schemaRefs>
     <ds:schemaRef ds:uri="http://www.wps.cn/officeDocument/2013/wpsCustomData"/>
   </ds:schemaRefs>
 </ds:datastoreItem>
-</file>
-
-<file path=customXml/itemProps2.xml><?xml version="1.0" encoding="utf-8"?>
-<ds:datastoreItem xmlns:ds="http://schemas.openxmlformats.org/officeDocument/2006/customXml" ds:itemID="{7EF103C4-C453-4946-BD47-6C417ABFF4BE}">
-  <ds:schemaRefs>
-    <ds:schemaRef ds:uri="http://schemas.openxmlformats.org/officeDocument/2006/bibliography"/>
-  </ds:schemaRefs>
-</ds:datastoreItem>
 </file>
</xml_diff>